<commit_message>
added ArbeistberichtIkovac, updated Pflichtenheft
</commit_message>
<xml_diff>
--- a/Pflichtenheft Vier-Gewinnt.docx
+++ b/Pflichtenheft Vier-Gewinnt.docx
@@ -1,6 +1,6 @@
 
 <file path=word/document.xml><?xml version="1.0" encoding="utf-8"?>
-<w:document xmlns:wpc="http://schemas.microsoft.com/office/word/2010/wordprocessingCanvas" xmlns:cx="http://schemas.microsoft.com/office/drawing/2014/chartex" xmlns:cx1="http://schemas.microsoft.com/office/drawing/2015/9/8/chartex" xmlns:cx2="http://schemas.microsoft.com/office/drawing/2015/10/21/chartex" xmlns:cx3="http://schemas.microsoft.com/office/drawing/2016/5/9/chartex" xmlns:cx4="http://schemas.microsoft.com/office/drawing/2016/5/10/chartex" xmlns:cx5="http://schemas.microsoft.com/office/drawing/2016/5/11/chartex" xmlns:cx6="http://schemas.microsoft.com/office/drawing/2016/5/12/chartex" xmlns:cx7="http://schemas.microsoft.com/office/drawing/2016/5/13/chartex" xmlns:cx8="http://schemas.microsoft.com/office/drawing/2016/5/14/chartex" xmlns:mc="http://schemas.openxmlformats.org/markup-compatibility/2006" xmlns:aink="http://schemas.microsoft.com/office/drawing/2016/ink" xmlns:am3d="http://schemas.microsoft.com/office/drawing/2017/model3d" xmlns:o="urn:schemas-microsoft-com:office:office" xmlns:r="http://schemas.openxmlformats.org/officeDocument/2006/relationships" xmlns:m="http://schemas.openxmlformats.org/officeDocument/2006/math" xmlns:v="urn:schemas-microsoft-com:vml" xmlns:wp14="http://schemas.microsoft.com/office/word/2010/wordprocessingDrawing" xmlns:wp="http://schemas.openxmlformats.org/drawingml/2006/wordprocessingDrawing" xmlns:w10="urn:schemas-microsoft-com:office:word" xmlns:w="http://schemas.openxmlformats.org/wordprocessingml/2006/main" xmlns:w14="http://schemas.microsoft.com/office/word/2010/wordml" xmlns:w15="http://schemas.microsoft.com/office/word/2012/wordml" xmlns:w16cid="http://schemas.microsoft.com/office/word/2016/wordml/cid" xmlns:w16se="http://schemas.microsoft.com/office/word/2015/wordml/symex" xmlns:wpg="http://schemas.microsoft.com/office/word/2010/wordprocessingGroup" xmlns:wpi="http://schemas.microsoft.com/office/word/2010/wordprocessingInk" xmlns:wne="http://schemas.microsoft.com/office/word/2006/wordml" xmlns:wps="http://schemas.microsoft.com/office/word/2010/wordprocessingShape" mc:Ignorable="w14 w15 w16se w16cid wp14">
+<w:document xmlns:wpc="http://schemas.microsoft.com/office/word/2010/wordprocessingCanvas" xmlns:cx="http://schemas.microsoft.com/office/drawing/2014/chartex" xmlns:cx1="http://schemas.microsoft.com/office/drawing/2015/9/8/chartex" xmlns:cx2="http://schemas.microsoft.com/office/drawing/2015/10/21/chartex" xmlns:cx3="http://schemas.microsoft.com/office/drawing/2016/5/9/chartex" xmlns:cx4="http://schemas.microsoft.com/office/drawing/2016/5/10/chartex" xmlns:cx5="http://schemas.microsoft.com/office/drawing/2016/5/11/chartex" xmlns:cx6="http://schemas.microsoft.com/office/drawing/2016/5/12/chartex" xmlns:cx7="http://schemas.microsoft.com/office/drawing/2016/5/13/chartex" xmlns:cx8="http://schemas.microsoft.com/office/drawing/2016/5/14/chartex" xmlns:mc="http://schemas.openxmlformats.org/markup-compatibility/2006" xmlns:aink="http://schemas.microsoft.com/office/drawing/2016/ink" xmlns:am3d="http://schemas.microsoft.com/office/drawing/2017/model3d" xmlns:o="urn:schemas-microsoft-com:office:office" xmlns:r="http://schemas.openxmlformats.org/officeDocument/2006/relationships" xmlns:m="http://schemas.openxmlformats.org/officeDocument/2006/math" xmlns:v="urn:schemas-microsoft-com:vml" xmlns:wp14="http://schemas.microsoft.com/office/word/2010/wordprocessingDrawing" xmlns:wp="http://schemas.openxmlformats.org/drawingml/2006/wordprocessingDrawing" xmlns:w10="urn:schemas-microsoft-com:office:word" xmlns:w="http://schemas.openxmlformats.org/wordprocessingml/2006/main" xmlns:w14="http://schemas.microsoft.com/office/word/2010/wordml" xmlns:w15="http://schemas.microsoft.com/office/word/2012/wordml" xmlns:w16cex="http://schemas.microsoft.com/office/word/2018/wordml/cex" xmlns:w16cid="http://schemas.microsoft.com/office/word/2016/wordml/cid" xmlns:w16="http://schemas.microsoft.com/office/word/2018/wordml" xmlns:w16sdtdh="http://schemas.microsoft.com/office/word/2020/wordml/sdtdatahash" xmlns:w16se="http://schemas.microsoft.com/office/word/2015/wordml/symex" xmlns:wpg="http://schemas.microsoft.com/office/word/2010/wordprocessingGroup" xmlns:wpi="http://schemas.microsoft.com/office/word/2010/wordprocessingInk" xmlns:wne="http://schemas.microsoft.com/office/word/2006/wordml" xmlns:wps="http://schemas.microsoft.com/office/word/2010/wordprocessingShape" mc:Ignorable="w14 w15 w16se w16cid w16 w16cex w16sdtdh wp14">
   <w:body>
     <w:p/>
     <w:p>
@@ -1106,8 +1106,6 @@
         <w:tab/>
         <w:t>pausiert</w:t>
       </w:r>
-      <w:bookmarkStart w:id="0" w:name="_GoBack"/>
-      <w:bookmarkEnd w:id="0"/>
     </w:p>
     <w:p>
       <w:pPr>
@@ -1117,14 +1115,14 @@
           <w:sz w:val="22"/>
         </w:rPr>
       </w:pPr>
-      <w:bookmarkStart w:id="1" w:name="__RefHeading___Toc2362_437389227"/>
-      <w:bookmarkStart w:id="2" w:name="__RefHeading___Toc1704_335741534"/>
-      <w:bookmarkStart w:id="3" w:name="__RefHeading___Toc2366_437389227"/>
-      <w:bookmarkStart w:id="4" w:name="__RefHeading___Toc2368_437389227"/>
+      <w:bookmarkStart w:id="0" w:name="__RefHeading___Toc2362_437389227"/>
+      <w:bookmarkStart w:id="1" w:name="__RefHeading___Toc1704_335741534"/>
+      <w:bookmarkStart w:id="2" w:name="__RefHeading___Toc2366_437389227"/>
+      <w:bookmarkStart w:id="3" w:name="__RefHeading___Toc2368_437389227"/>
+      <w:bookmarkEnd w:id="0"/>
       <w:bookmarkEnd w:id="1"/>
       <w:bookmarkEnd w:id="2"/>
       <w:bookmarkEnd w:id="3"/>
-      <w:bookmarkEnd w:id="4"/>
       <w:r>
         <w:br w:type="page"/>
       </w:r>
@@ -2927,38 +2925,38 @@
         <w:pStyle w:val="berschrift1"/>
         <w:ind w:left="284"/>
       </w:pPr>
-      <w:bookmarkStart w:id="5" w:name="_Toc92179561"/>
+      <w:bookmarkStart w:id="4" w:name="_Toc92179561"/>
       <w:r>
         <w:lastRenderedPageBreak/>
         <w:t>Zielbestimmung</w:t>
       </w:r>
+      <w:bookmarkEnd w:id="4"/>
+    </w:p>
+    <w:p>
+      <w:r>
+        <w:t xml:space="preserve">Im vorliegenden Pflichtenheft werden alle funktionalen und nichtfunktionalen Anforderungen an das Spiel „Vier gewinnt“ beschrieben. </w:t>
+      </w:r>
+    </w:p>
+    <w:p>
+      <w:r>
+        <w:t>Es muss eine einfach zu bedienende Anwendung erstellt werden, welche den üblichen Spielregeln des Spieles „Vier gewinnt“ folgt. Die Implementierung hat in den eingeteilten Gruppen zu erfolgen. Um eine einfache Projektorganisation zu gewährleisten</w:t>
+      </w:r>
+      <w:r>
+        <w:t>,</w:t>
+      </w:r>
+      <w:r>
+        <w:t xml:space="preserve"> ist ein Softwareverwaltungssystem einzusetzen.</w:t>
+      </w:r>
+    </w:p>
+    <w:p>
+      <w:pPr>
+        <w:pStyle w:val="berschrift2"/>
+      </w:pPr>
+      <w:bookmarkStart w:id="5" w:name="_Toc92179562"/>
+      <w:r>
+        <w:t>Musskriterien</w:t>
+      </w:r>
       <w:bookmarkEnd w:id="5"/>
-    </w:p>
-    <w:p>
-      <w:r>
-        <w:t xml:space="preserve">Im vorliegenden Pflichtenheft werden alle funktionalen und nichtfunktionalen Anforderungen an das Spiel „Vier gewinnt“ beschrieben. </w:t>
-      </w:r>
-    </w:p>
-    <w:p>
-      <w:r>
-        <w:t>Es muss eine einfach zu bedienende Anwendung erstellt werden, welche den üblichen Spielregeln des Spieles „Vier gewinnt“ folgt. Die Implementierung hat in den eingeteilten Gruppen zu erfolgen. Um eine einfache Projektorganisation zu gewährleisten</w:t>
-      </w:r>
-      <w:r>
-        <w:t>,</w:t>
-      </w:r>
-      <w:r>
-        <w:t xml:space="preserve"> ist ein Softwareverwaltungssystem einzusetzen.</w:t>
-      </w:r>
-    </w:p>
-    <w:p>
-      <w:pPr>
-        <w:pStyle w:val="berschrift2"/>
-      </w:pPr>
-      <w:bookmarkStart w:id="6" w:name="_Toc92179562"/>
-      <w:r>
-        <w:t>Musskriterien</w:t>
-      </w:r>
-      <w:bookmarkEnd w:id="6"/>
     </w:p>
     <w:p>
       <w:pPr>
@@ -3036,11 +3034,11 @@
       <w:pPr>
         <w:pStyle w:val="berschrift2"/>
       </w:pPr>
-      <w:bookmarkStart w:id="7" w:name="_Toc92179563"/>
+      <w:bookmarkStart w:id="6" w:name="_Toc92179563"/>
       <w:r>
         <w:t>Wunschkriterien</w:t>
       </w:r>
-      <w:bookmarkEnd w:id="7"/>
+      <w:bookmarkEnd w:id="6"/>
     </w:p>
     <w:p>
       <w:pPr>
@@ -3106,65 +3104,65 @@
         <w:pStyle w:val="berschrift1"/>
         <w:ind w:left="284"/>
       </w:pPr>
-      <w:bookmarkStart w:id="8" w:name="_Toc92179564"/>
+      <w:bookmarkStart w:id="7" w:name="_Toc92179564"/>
       <w:r>
         <w:lastRenderedPageBreak/>
         <w:t>Allgemeines</w:t>
       </w:r>
+      <w:bookmarkEnd w:id="7"/>
+    </w:p>
+    <w:p>
+      <w:pPr>
+        <w:pStyle w:val="berschrift2"/>
+      </w:pPr>
+      <w:bookmarkStart w:id="8" w:name="_Toc92179565"/>
+      <w:r>
+        <w:t>Ausgangssituation</w:t>
+      </w:r>
       <w:bookmarkEnd w:id="8"/>
     </w:p>
     <w:p>
+      <w:r>
+        <w:t xml:space="preserve">Im letzten Projekt wurde ein Spiel nach dem MVC-Prinzip aufgebaut. Es wurde die Aufteilung in verschieden Klassen vorgegeben. </w:t>
+      </w:r>
+    </w:p>
+    <w:p>
+      <w:r>
+        <w:t>Innerhalb der Model-Klassen müssen alle für die Spiellogik notwendigen Teile enthalten sein.</w:t>
+      </w:r>
+    </w:p>
+    <w:p>
+      <w:r>
+        <w:t xml:space="preserve">Die View-Klassen dienen zur Darstellung der Daten aus den Model Klassen, es darf keine direkte Beziehung zwischen Model und View-Klassen geben. Als Schnittstelle zwischen diesen dient die Controller Klasse. Diese Klasse ist für die Auswertung der Benutzereingaben </w:t>
+      </w:r>
+      <w:proofErr w:type="spellStart"/>
+      <w:r>
+        <w:t>veranwortlich</w:t>
+      </w:r>
+      <w:proofErr w:type="spellEnd"/>
+      <w:r>
+        <w:t>. Die Eingaben müssen ausgewertet und die entsprechenden Aktionen in den Model Klassen müssen aufgerufen werden.</w:t>
+      </w:r>
+    </w:p>
+    <w:p>
+      <w:r>
+        <w:t>Nach Aktualisierung der Daten durch das Model müssen diese mit Hilfe der View-Klassen dargestellt werden.</w:t>
+      </w:r>
+    </w:p>
+    <w:p>
+      <w:r>
+        <w:t>Das vorliegende Projekt muss nach dem gleichen Prinzip aufgebaut werden.</w:t>
+      </w:r>
+    </w:p>
+    <w:p>
       <w:pPr>
         <w:pStyle w:val="berschrift2"/>
       </w:pPr>
-      <w:bookmarkStart w:id="9" w:name="_Toc92179565"/>
-      <w:r>
-        <w:t>Ausgangssituation</w:t>
+      <w:bookmarkStart w:id="9" w:name="_Toc92179566"/>
+      <w:r>
+        <w:t>Team</w:t>
       </w:r>
       <w:bookmarkEnd w:id="9"/>
-    </w:p>
-    <w:p>
-      <w:r>
-        <w:t xml:space="preserve">Im letzten Projekt wurde ein Spiel nach dem MVC-Prinzip aufgebaut. Es wurde die Aufteilung in verschieden Klassen vorgegeben. </w:t>
-      </w:r>
-    </w:p>
-    <w:p>
-      <w:r>
-        <w:t>Innerhalb der Model-Klassen müssen alle für die Spiellogik notwendigen Teile enthalten sein.</w:t>
-      </w:r>
-    </w:p>
-    <w:p>
-      <w:r>
-        <w:t xml:space="preserve">Die View-Klassen dienen zur Darstellung der Daten aus den Model Klassen, es darf keine direkte Beziehung zwischen Model und View-Klassen geben. Als Schnittstelle zwischen diesen dient die Controller Klasse. Diese Klasse ist für die Auswertung der Benutzereingaben </w:t>
-      </w:r>
-      <w:proofErr w:type="spellStart"/>
-      <w:r>
-        <w:t>veranwortlich</w:t>
-      </w:r>
-      <w:proofErr w:type="spellEnd"/>
-      <w:r>
-        <w:t>. Die Eingaben müssen ausgewertet und die entsprechenden Aktionen in den Model Klassen müssen aufgerufen werden.</w:t>
-      </w:r>
-    </w:p>
-    <w:p>
-      <w:r>
-        <w:t>Nach Aktualisierung der Daten durch das Model müssen diese mit Hilfe der View-Klassen dargestellt werden.</w:t>
-      </w:r>
-    </w:p>
-    <w:p>
-      <w:r>
-        <w:t>Das vorliegende Projekt muss nach dem gleichen Prinzip aufgebaut werden.</w:t>
-      </w:r>
-    </w:p>
-    <w:p>
-      <w:pPr>
-        <w:pStyle w:val="berschrift2"/>
-      </w:pPr>
-      <w:bookmarkStart w:id="10" w:name="_Toc92179566"/>
-      <w:r>
-        <w:t>Team</w:t>
-      </w:r>
-      <w:bookmarkEnd w:id="10"/>
     </w:p>
     <w:p>
       <w:r>
@@ -3573,12 +3571,12 @@
         <w:pStyle w:val="berschrift1"/>
         <w:ind w:left="284"/>
       </w:pPr>
-      <w:bookmarkStart w:id="11" w:name="_Toc92179567"/>
+      <w:bookmarkStart w:id="10" w:name="_Toc92179567"/>
       <w:r>
         <w:lastRenderedPageBreak/>
         <w:t>Spielregeln</w:t>
       </w:r>
-      <w:bookmarkEnd w:id="11"/>
+      <w:bookmarkEnd w:id="10"/>
     </w:p>
     <w:p>
       <w:pPr>
@@ -3589,7 +3587,25 @@
         </w:numPr>
       </w:pPr>
       <w:r>
-        <w:t>Auf einem Feld aus 7 Spalten und 6 Zeilen werfen zwei Spieler abwechselnd einen Stein in eine noch nicht belegte Spalte.</w:t>
+        <w:t xml:space="preserve">Auf einem </w:t>
+      </w:r>
+      <w:r>
+        <w:rPr>
+          <w:highlight w:val="yellow"/>
+        </w:rPr>
+        <w:t>Feld</w:t>
+      </w:r>
+      <w:r>
+        <w:t xml:space="preserve"> aus </w:t>
+      </w:r>
+      <w:r>
+        <w:rPr>
+          <w:highlight w:val="yellow"/>
+        </w:rPr>
+        <w:t>7 Spalten und 6 Zeilen</w:t>
+      </w:r>
+      <w:r>
+        <w:t xml:space="preserve"> werfen zwei Spieler abwechselnd einen Stein in eine noch nicht belegte Spalte.</w:t>
       </w:r>
     </w:p>
     <w:p>
@@ -3649,22 +3665,22 @@
         <w:pStyle w:val="berschrift1"/>
         <w:ind w:left="284"/>
       </w:pPr>
-      <w:bookmarkStart w:id="12" w:name="_Toc92179568"/>
+      <w:bookmarkStart w:id="11" w:name="_Toc92179568"/>
       <w:r>
         <w:lastRenderedPageBreak/>
         <w:t>Funktionale Anforderungen</w:t>
       </w:r>
+      <w:bookmarkEnd w:id="11"/>
+    </w:p>
+    <w:p>
+      <w:pPr>
+        <w:pStyle w:val="berschrift2"/>
+      </w:pPr>
+      <w:bookmarkStart w:id="12" w:name="_Toc92179569"/>
+      <w:r>
+        <w:t>Konsolenanwendung</w:t>
+      </w:r>
       <w:bookmarkEnd w:id="12"/>
-    </w:p>
-    <w:p>
-      <w:pPr>
-        <w:pStyle w:val="berschrift2"/>
-      </w:pPr>
-      <w:bookmarkStart w:id="13" w:name="_Toc92179569"/>
-      <w:r>
-        <w:t>Konsolenanwendung</w:t>
-      </w:r>
-      <w:bookmarkEnd w:id="13"/>
     </w:p>
     <w:p>
       <w:pPr>
@@ -3675,15 +3691,54 @@
         </w:numPr>
       </w:pPr>
       <w:r>
-        <w:t xml:space="preserve">Vor Start des Spieles werden die Namen der Spieler eingelesen. Es dürfen nicht zwei Spieler mit </w:t>
+        <w:t xml:space="preserve">Vor Start des Spieles werden die </w:t>
+      </w:r>
+      <w:r>
+        <w:rPr>
+          <w:highlight w:val="yellow"/>
+        </w:rPr>
+        <w:t xml:space="preserve">Namen </w:t>
+      </w:r>
+      <w:r>
+        <w:t xml:space="preserve">der </w:t>
+      </w:r>
+      <w:r>
+        <w:rPr>
+          <w:highlight w:val="yellow"/>
+        </w:rPr>
+        <w:t>Spieler eingelesen</w:t>
+      </w:r>
+      <w:r>
+        <w:t xml:space="preserve">. Es dürfen </w:t>
+      </w:r>
+      <w:r>
+        <w:rPr>
+          <w:highlight w:val="yellow"/>
+        </w:rPr>
+        <w:t xml:space="preserve">nicht zwei Spieler </w:t>
+      </w:r>
+      <w:r>
+        <w:t xml:space="preserve">mit </w:t>
       </w:r>
       <w:proofErr w:type="gramStart"/>
       <w:r>
-        <w:t>dem selben</w:t>
+        <w:t xml:space="preserve">dem </w:t>
+      </w:r>
+      <w:r>
+        <w:rPr>
+          <w:highlight w:val="yellow"/>
+        </w:rPr>
+        <w:t>selben</w:t>
       </w:r>
       <w:proofErr w:type="gramEnd"/>
       <w:r>
-        <w:t xml:space="preserve"> Namen gegeneinander spielen.</w:t>
+        <w:rPr>
+          <w:highlight w:val="yellow"/>
+        </w:rPr>
+        <w:t xml:space="preserve"> Namen </w:t>
+      </w:r>
+      <w:r>
+        <w:t>gegeneinander spielen.</w:t>
       </w:r>
     </w:p>
     <w:p>
@@ -3699,32 +3754,119 @@
       </w:r>
       <w:proofErr w:type="spellStart"/>
       <w:r>
+        <w:rPr>
+          <w:highlight w:val="yellow"/>
+        </w:rPr>
         <w:t>könnnen</w:t>
       </w:r>
       <w:proofErr w:type="spellEnd"/>
       <w:r>
-        <w:t xml:space="preserve"> das Symbol mit welchem Sie spielen auswählen. </w:t>
-      </w:r>
-      <w:r>
-        <w:t xml:space="preserve">Die beiden Spieler dürfen nicht </w:t>
+        <w:rPr>
+          <w:highlight w:val="yellow"/>
+        </w:rPr>
+        <w:t xml:space="preserve"> </w:t>
+      </w:r>
+      <w:r>
+        <w:t xml:space="preserve">das </w:t>
+      </w:r>
+      <w:r>
+        <w:rPr>
+          <w:highlight w:val="yellow"/>
+        </w:rPr>
+        <w:t xml:space="preserve">Symbol </w:t>
+      </w:r>
+      <w:r>
+        <w:t xml:space="preserve">mit welchem Sie </w:t>
+      </w:r>
+      <w:r>
+        <w:rPr>
+          <w:highlight w:val="yellow"/>
+        </w:rPr>
+        <w:t>spielen auswählen</w:t>
+      </w:r>
+      <w:r>
+        <w:t xml:space="preserve">. </w:t>
+      </w:r>
+      <w:r>
+        <w:t xml:space="preserve">Die beiden Spieler dürfen </w:t>
+      </w:r>
+      <w:r>
+        <w:rPr>
+          <w:highlight w:val="yellow"/>
+        </w:rPr>
+        <w:t xml:space="preserve">nicht </w:t>
       </w:r>
       <w:proofErr w:type="spellStart"/>
       <w:proofErr w:type="gramStart"/>
       <w:r>
-        <w:t>die selben</w:t>
+        <w:t xml:space="preserve">die </w:t>
+      </w:r>
+      <w:r>
+        <w:rPr>
+          <w:highlight w:val="yellow"/>
+        </w:rPr>
+        <w:t>selben</w:t>
       </w:r>
       <w:proofErr w:type="spellEnd"/>
       <w:proofErr w:type="gramEnd"/>
       <w:r>
-        <w:t xml:space="preserve"> Symbole verwenden. Außerdem sollen den Spielern „Standardsymbole“ (‚</w:t>
+        <w:rPr>
+          <w:highlight w:val="yellow"/>
+        </w:rPr>
+        <w:t xml:space="preserve"> Symbole </w:t>
+      </w:r>
+      <w:r>
+        <w:t xml:space="preserve">verwenden. Außerdem sollen den </w:t>
+      </w:r>
+      <w:r>
+        <w:rPr>
+          <w:highlight w:val="yellow"/>
+        </w:rPr>
+        <w:t xml:space="preserve">Spielern </w:t>
+      </w:r>
+      <w:r>
+        <w:t>„</w:t>
+      </w:r>
+      <w:r>
+        <w:rPr>
+          <w:highlight w:val="yellow"/>
+        </w:rPr>
+        <w:t>Standardsymbole</w:t>
+      </w:r>
+      <w:r>
+        <w:t xml:space="preserve">“ </w:t>
+      </w:r>
+      <w:r>
+        <w:rPr>
+          <w:highlight w:val="yellow"/>
+        </w:rPr>
+        <w:t>(‚</w:t>
       </w:r>
       <w:proofErr w:type="spellStart"/>
       <w:r>
+        <w:rPr>
+          <w:highlight w:val="yellow"/>
+        </w:rPr>
         <w:t>o‘</w:t>
       </w:r>
       <w:proofErr w:type="spellEnd"/>
       <w:r>
-        <w:t xml:space="preserve"> und ‚x‘) vorgeschlagen werden.</w:t>
+        <w:rPr>
+          <w:highlight w:val="yellow"/>
+        </w:rPr>
+        <w:t xml:space="preserve"> und ‚x‘)</w:t>
+      </w:r>
+      <w:r>
+        <w:t xml:space="preserve"> </w:t>
+      </w:r>
+      <w:r>
+        <w:rPr>
+          <w:highlight w:val="yellow"/>
+        </w:rPr>
+        <w:t xml:space="preserve">vorgeschlagen </w:t>
+      </w:r>
+      <w:r>
+        <w:t>werden.</w:t>
       </w:r>
     </w:p>
     <w:p>
@@ -3736,7 +3878,43 @@
         </w:numPr>
       </w:pPr>
       <w:r>
-        <w:t>Per Zufallsgenerator muss bestimmt werden, welcher Spieler das Spiel beginnt.</w:t>
+        <w:t xml:space="preserve">Per </w:t>
+      </w:r>
+      <w:r>
+        <w:rPr>
+          <w:highlight w:val="yellow"/>
+        </w:rPr>
+        <w:t xml:space="preserve">Zufallsgenerator </w:t>
+      </w:r>
+      <w:r>
+        <w:t xml:space="preserve">muss </w:t>
+      </w:r>
+      <w:r>
+        <w:rPr>
+          <w:highlight w:val="yellow"/>
+        </w:rPr>
+        <w:t xml:space="preserve">bestimmt </w:t>
+      </w:r>
+      <w:r>
+        <w:t xml:space="preserve">werden, welcher </w:t>
+      </w:r>
+      <w:r>
+        <w:rPr>
+          <w:highlight w:val="yellow"/>
+        </w:rPr>
+        <w:t xml:space="preserve">Spieler </w:t>
+      </w:r>
+      <w:r>
+        <w:t xml:space="preserve">das Spiel </w:t>
+      </w:r>
+      <w:r>
+        <w:rPr>
+          <w:highlight w:val="yellow"/>
+        </w:rPr>
+        <w:t>beginnt</w:t>
+      </w:r>
+      <w:r>
+        <w:t>.</w:t>
       </w:r>
     </w:p>
     <w:p>
@@ -3748,13 +3926,88 @@
         </w:numPr>
       </w:pPr>
       <w:r>
-        <w:t>Vor jeder Eingabe der gewünschten Spaltennummer muss das Spielfeld mit dem aktuellen Spielstand dargestellt werden. Der Name des Spielers welcher an der Reihe ist muss ebenfalls au</w:t>
-      </w:r>
-      <w:r>
+        <w:rPr>
+          <w:highlight w:val="yellow"/>
+        </w:rPr>
+        <w:t xml:space="preserve">Vor jeder Eingabe </w:t>
+      </w:r>
+      <w:r>
+        <w:t xml:space="preserve">der gewünschten Spaltennummer muss das </w:t>
+      </w:r>
+      <w:r>
+        <w:rPr>
+          <w:highlight w:val="yellow"/>
+        </w:rPr>
+        <w:t xml:space="preserve">Spielfeld </w:t>
+      </w:r>
+      <w:r>
+        <w:t xml:space="preserve">mit dem aktuellen Spielstand </w:t>
+      </w:r>
+      <w:r>
+        <w:rPr>
+          <w:highlight w:val="yellow"/>
+        </w:rPr>
+        <w:t xml:space="preserve">dargestellt </w:t>
+      </w:r>
+      <w:r>
+        <w:t xml:space="preserve">werden. Der </w:t>
+      </w:r>
+      <w:r>
+        <w:rPr>
+          <w:highlight w:val="yellow"/>
+        </w:rPr>
+        <w:t xml:space="preserve">Name </w:t>
+      </w:r>
+      <w:r>
+        <w:t xml:space="preserve">des </w:t>
+      </w:r>
+      <w:r>
+        <w:rPr>
+          <w:highlight w:val="yellow"/>
+        </w:rPr>
+        <w:t xml:space="preserve">Spielers </w:t>
+      </w:r>
+      <w:r>
+        <w:t xml:space="preserve">welcher </w:t>
+      </w:r>
+      <w:r>
+        <w:rPr>
+          <w:highlight w:val="yellow"/>
+        </w:rPr>
+        <w:t xml:space="preserve">an </w:t>
+      </w:r>
+      <w:r>
+        <w:t xml:space="preserve">der </w:t>
+      </w:r>
+      <w:r>
+        <w:rPr>
+          <w:highlight w:val="yellow"/>
+        </w:rPr>
+        <w:t xml:space="preserve">Reihe </w:t>
+      </w:r>
+      <w:r>
+        <w:t xml:space="preserve">ist muss ebenfalls </w:t>
+      </w:r>
+      <w:r>
+        <w:rPr>
+          <w:highlight w:val="yellow"/>
+        </w:rPr>
+        <w:t>au</w:t>
+      </w:r>
+      <w:r>
+        <w:rPr>
+          <w:highlight w:val="yellow"/>
+        </w:rPr>
         <w:t>s</w:t>
       </w:r>
       <w:r>
-        <w:t>gegeben werden. Die Eingabe der gewünschten Spaltennummer hat mit Zahlen zu erfolgen. Die Eingabe muss solange wiederholt werden bis eine gültige Spaltennummer (im gültigen Bereich bzw. nicht volle Spalte) angegeben wurde.</w:t>
+        <w:rPr>
+          <w:highlight w:val="yellow"/>
+        </w:rPr>
+        <w:t xml:space="preserve">gegeben </w:t>
+      </w:r>
+      <w:r>
+        <w:t>werden. Die Eingabe der gewünschten Spaltennummer hat mit Zahlen zu erfolgen. Die Eingabe muss solange wiederholt werden bis eine gültige Spaltennummer (im gültigen Bereich bzw. nicht volle Spalte) angegeben wurde.</w:t>
       </w:r>
     </w:p>
     <w:p>
@@ -3766,19 +4019,58 @@
         </w:numPr>
       </w:pPr>
       <w:r>
+        <w:rPr>
+          <w:highlight w:val="yellow"/>
+        </w:rPr>
         <w:t>Nach jedem Spie</w:t>
       </w:r>
       <w:r>
+        <w:rPr>
+          <w:highlight w:val="yellow"/>
+        </w:rPr>
         <w:t>l</w:t>
       </w:r>
       <w:r>
-        <w:t>zug muss geprüft werden, ob das Spiel gewonnen wurde. Ist dies der Fall, muss dem Gewinner des Spieles gratuliert werden.</w:t>
+        <w:rPr>
+          <w:highlight w:val="yellow"/>
+        </w:rPr>
+        <w:t xml:space="preserve">zug </w:t>
+      </w:r>
+      <w:r>
+        <w:t xml:space="preserve">muss geprüft werden, ob das </w:t>
+      </w:r>
+      <w:r>
+        <w:rPr>
+          <w:highlight w:val="yellow"/>
+        </w:rPr>
+        <w:t xml:space="preserve">Spiel gewonnen </w:t>
+      </w:r>
+      <w:r>
+        <w:t>wurde. Ist dies der Fall, muss dem Gewinner des Spieles gratuliert werden.</w:t>
       </w:r>
       <w:r>
         <w:br/>
       </w:r>
       <w:r>
-        <w:t>Außerdem muss geprüft werden, ob das Spiel unentschieden ausgegangen ist. Dies ist dann der Fall, wenn alle Spalten voll sind, und keiner der Spieler 4 Spielsteine in einer Reihe hat. Eine entsprechende Meldung muss ausgegeben werden</w:t>
+        <w:t xml:space="preserve">Außerdem muss </w:t>
+      </w:r>
+      <w:r>
+        <w:rPr>
+          <w:highlight w:val="yellow"/>
+        </w:rPr>
+        <w:t>geprüft werden</w:t>
+      </w:r>
+      <w:r>
+        <w:t xml:space="preserve">, ob das Spiel </w:t>
+      </w:r>
+      <w:r>
+        <w:rPr>
+          <w:highlight w:val="yellow"/>
+        </w:rPr>
+        <w:t xml:space="preserve">unentschieden </w:t>
+      </w:r>
+      <w:r>
+        <w:t>ausgegangen ist. Dies ist dann der Fall, wenn alle Spalten voll sind, und keiner der Spieler 4 Spielsteine in einer Reihe hat. Eine entsprechende Meldung muss ausgegeben werden</w:t>
       </w:r>
     </w:p>
     <w:p>
@@ -3790,7 +4082,25 @@
         </w:numPr>
       </w:pPr>
       <w:r>
-        <w:t>Nach dem Ende eines Spieles muss nachgefragt werden, ob das Spiel nochmals gestartet werden soll</w:t>
+        <w:t xml:space="preserve">Nach dem Ende eines Spieles muss </w:t>
+      </w:r>
+      <w:r>
+        <w:rPr>
+          <w:highlight w:val="yellow"/>
+        </w:rPr>
+        <w:t xml:space="preserve">nachgefragt </w:t>
+      </w:r>
+      <w:r>
+        <w:t xml:space="preserve">werden, ob das Spiel </w:t>
+      </w:r>
+      <w:r>
+        <w:rPr>
+          <w:highlight w:val="yellow"/>
+        </w:rPr>
+        <w:t xml:space="preserve">nochmals gestartet </w:t>
+      </w:r>
+      <w:r>
+        <w:t>werden soll</w:t>
       </w:r>
       <w:r>
         <w:t>.</w:t>
@@ -3821,7 +4131,22 @@
         </w:numPr>
       </w:pPr>
       <w:r>
-        <w:t>UNDO-Funktion: wird anstatt einer Ziffer ein ‚U‘ eingegeben, muss der letzte Spielzug rückgängig gemacht werden. Ein mehrstufiges UNDO, welches es erlaubt mehrere Spielzüge zurückzunehmen, ist nicht vorzusehen.</w:t>
+        <w:rPr>
+          <w:highlight w:val="yellow"/>
+        </w:rPr>
+        <w:t>UNDO</w:t>
+      </w:r>
+      <w:r>
+        <w:t>-</w:t>
+      </w:r>
+      <w:r>
+        <w:rPr>
+          <w:highlight w:val="yellow"/>
+        </w:rPr>
+        <w:t>Funktion</w:t>
+      </w:r>
+      <w:r>
+        <w:t>: wird anstatt einer Ziffer ein ‚U‘ eingegeben, muss der letzte Spielzug rückgängig gemacht werden. Ein mehrstufiges UNDO, welches es erlaubt mehrere Spielzüge zurückzunehmen, ist nicht vorzusehen.</w:t>
       </w:r>
     </w:p>
     <w:p>
@@ -3833,13 +4158,37 @@
         </w:numPr>
       </w:pPr>
       <w:r>
-        <w:t xml:space="preserve">Durch die Eingabe </w:t>
+        <w:t xml:space="preserve">Durch die </w:t>
+      </w:r>
+      <w:r>
+        <w:rPr>
+          <w:highlight w:val="yellow"/>
+        </w:rPr>
+        <w:t xml:space="preserve">Eingabe </w:t>
       </w:r>
       <w:r>
         <w:t>von</w:t>
       </w:r>
       <w:r>
-        <w:t xml:space="preserve"> ‚R‘ muss das Spiel neu gestartet werden.</w:t>
+        <w:t xml:space="preserve"> </w:t>
+      </w:r>
+      <w:r>
+        <w:rPr>
+          <w:highlight w:val="yellow"/>
+        </w:rPr>
+        <w:t xml:space="preserve">‚R‘ </w:t>
+      </w:r>
+      <w:r>
+        <w:t xml:space="preserve">muss das Spiel </w:t>
+      </w:r>
+      <w:r>
+        <w:rPr>
+          <w:highlight w:val="yellow"/>
+        </w:rPr>
+        <w:t xml:space="preserve">neu gestartet </w:t>
+      </w:r>
+      <w:r>
+        <w:t>werden.</w:t>
       </w:r>
     </w:p>
     <w:p>
@@ -3862,12 +4211,12 @@
       <w:pPr>
         <w:pStyle w:val="berschrift2"/>
       </w:pPr>
-      <w:bookmarkStart w:id="14" w:name="_Toc92179570"/>
+      <w:bookmarkStart w:id="13" w:name="_Toc92179570"/>
       <w:r>
         <w:lastRenderedPageBreak/>
         <w:t>Grafische Anwendung</w:t>
       </w:r>
-      <w:bookmarkEnd w:id="14"/>
+      <w:bookmarkEnd w:id="13"/>
     </w:p>
     <w:p>
       <w:pPr>
@@ -4071,11 +4420,11 @@
       <w:pPr>
         <w:pStyle w:val="berschrift2"/>
       </w:pPr>
-      <w:bookmarkStart w:id="15" w:name="_Toc92179571"/>
+      <w:bookmarkStart w:id="14" w:name="_Toc92179571"/>
       <w:r>
         <w:t>Erweiterung Einzelspielermodus</w:t>
       </w:r>
-      <w:bookmarkEnd w:id="15"/>
+      <w:bookmarkEnd w:id="14"/>
     </w:p>
     <w:p>
       <w:pPr>
@@ -4175,24 +4524,24 @@
         <w:pStyle w:val="berschrift1"/>
         <w:ind w:left="284"/>
       </w:pPr>
-      <w:bookmarkStart w:id="16" w:name="_Toc92179572"/>
+      <w:bookmarkStart w:id="15" w:name="_Toc92179572"/>
       <w:r>
         <w:lastRenderedPageBreak/>
         <w:t>Nichtfunktionale Anforderungen</w:t>
       </w:r>
+      <w:bookmarkEnd w:id="15"/>
+    </w:p>
+    <w:p>
+      <w:pPr>
+        <w:pStyle w:val="berschrift2"/>
+      </w:pPr>
+      <w:bookmarkStart w:id="16" w:name="_Toc92179573"/>
+      <w:r>
+        <w:t>Programmiersprache / Programmierumgebung</w:t>
+      </w:r>
       <w:bookmarkEnd w:id="16"/>
     </w:p>
     <w:p>
-      <w:pPr>
-        <w:pStyle w:val="berschrift2"/>
-      </w:pPr>
-      <w:bookmarkStart w:id="17" w:name="_Toc92179573"/>
-      <w:r>
-        <w:t>Programmiersprache / Programmierumgebung</w:t>
-      </w:r>
-      <w:bookmarkEnd w:id="17"/>
-    </w:p>
-    <w:p>
       <w:r>
         <w:t xml:space="preserve">Die Anwendung muss in der Programmiersprache Java umgesetzt werden. Für die grafische </w:t>
       </w:r>
@@ -4208,33 +4557,15 @@
     <w:p>
       <w:pPr>
         <w:jc w:val="center"/>
-      </w:pPr>
-      <w:r>
-        <w:t>//</w:t>
-      </w:r>
-      <w:proofErr w:type="spellStart"/>
-      <w:r>
-        <w:t>acdc</w:t>
-      </w:r>
-      <w:proofErr w:type="spellEnd"/>
-      <w:r>
-        <w:t>/</w:t>
-      </w:r>
-      <w:proofErr w:type="spellStart"/>
-      <w:r>
-        <w:t>software</w:t>
-      </w:r>
-      <w:proofErr w:type="spellEnd"/>
-      <w:r>
-        <w:t>/Updates/Microsoft/Windows10/</w:t>
-      </w:r>
-      <w:proofErr w:type="spellStart"/>
-      <w:r>
-        <w:t>Applications</w:t>
-      </w:r>
-      <w:proofErr w:type="spellEnd"/>
-      <w:r>
-        <w:t>/Java</w:t>
+        <w:rPr>
+          <w:lang w:val="en-GB"/>
+        </w:rPr>
+      </w:pPr>
+      <w:r>
+        <w:rPr>
+          <w:lang w:val="en-GB"/>
+        </w:rPr>
+        <w:t>//acdc/software/Updates/Microsoft/Windows10/Applications/Java</w:t>
       </w:r>
     </w:p>
     <w:p>
@@ -4281,11 +4612,11 @@
       <w:pPr>
         <w:pStyle w:val="berschrift2"/>
       </w:pPr>
-      <w:bookmarkStart w:id="18" w:name="_Toc92179574"/>
+      <w:bookmarkStart w:id="17" w:name="_Toc92179574"/>
       <w:r>
         <w:t>Diagramme</w:t>
       </w:r>
-      <w:bookmarkEnd w:id="18"/>
+      <w:bookmarkEnd w:id="17"/>
     </w:p>
     <w:p>
       <w:pPr>
@@ -4355,11 +4686,11 @@
       <w:pPr>
         <w:pStyle w:val="berschrift2"/>
       </w:pPr>
-      <w:bookmarkStart w:id="19" w:name="_Toc92179575"/>
+      <w:bookmarkStart w:id="18" w:name="_Toc92179575"/>
       <w:r>
         <w:t>Programmierrichtlinien / Dokumentation</w:t>
       </w:r>
-      <w:bookmarkEnd w:id="19"/>
+      <w:bookmarkEnd w:id="18"/>
     </w:p>
     <w:p>
       <w:r>
@@ -4399,62 +4730,62 @@
       <w:pPr>
         <w:pStyle w:val="berschrift2"/>
       </w:pPr>
-      <w:bookmarkStart w:id="20" w:name="_Toc92179576"/>
+      <w:bookmarkStart w:id="19" w:name="_Toc92179576"/>
       <w:proofErr w:type="spellStart"/>
       <w:r>
         <w:t>Softwareversionierung</w:t>
       </w:r>
+      <w:bookmarkEnd w:id="19"/>
+      <w:proofErr w:type="spellEnd"/>
+    </w:p>
+    <w:p>
+      <w:r>
+        <w:t xml:space="preserve">Für die Teamarbeit sowie für die </w:t>
+      </w:r>
+      <w:proofErr w:type="spellStart"/>
+      <w:r>
+        <w:t>Softwareversionierung</w:t>
+      </w:r>
+      <w:proofErr w:type="spellEnd"/>
+      <w:r>
+        <w:t xml:space="preserve"> ist GitHub zu </w:t>
+      </w:r>
+      <w:proofErr w:type="spellStart"/>
+      <w:r>
+        <w:t>verweden</w:t>
+      </w:r>
+      <w:proofErr w:type="spellEnd"/>
+      <w:r>
+        <w:t>. Am Ende jedes Unterrichtsblocks müssen Änderungen in das Repository hochgeladen werden. Dabei ist darauf zu achten, dass im main-Branch immer ein lauffähiges Programm existieren muss.</w:t>
+      </w:r>
+    </w:p>
+    <w:p>
+      <w:r>
+        <w:t xml:space="preserve">Die Entwicklung der einzelnen Teilbereiche hat in eigenen </w:t>
+      </w:r>
+      <w:proofErr w:type="spellStart"/>
+      <w:r>
+        <w:t>Branches</w:t>
+      </w:r>
+      <w:proofErr w:type="spellEnd"/>
+      <w:r>
+        <w:t xml:space="preserve"> zu erfolgen. Jedes Teammitglied muss in seinem Branch arbeiten.</w:t>
+      </w:r>
+    </w:p>
+    <w:p>
+      <w:r>
+        <w:t>Alle Dateien welche für das Projekt notwendig sind müssen in GitHub enthalten sein.</w:t>
+      </w:r>
+    </w:p>
+    <w:p>
+      <w:pPr>
+        <w:pStyle w:val="berschrift2"/>
+      </w:pPr>
+      <w:bookmarkStart w:id="20" w:name="_Toc92179577"/>
+      <w:r>
+        <w:t>Arbeitsbericht</w:t>
+      </w:r>
       <w:bookmarkEnd w:id="20"/>
-      <w:proofErr w:type="spellEnd"/>
-    </w:p>
-    <w:p>
-      <w:r>
-        <w:t xml:space="preserve">Für die Teamarbeit sowie für die </w:t>
-      </w:r>
-      <w:proofErr w:type="spellStart"/>
-      <w:r>
-        <w:t>Softwareversionierung</w:t>
-      </w:r>
-      <w:proofErr w:type="spellEnd"/>
-      <w:r>
-        <w:t xml:space="preserve"> ist GitHub zu </w:t>
-      </w:r>
-      <w:proofErr w:type="spellStart"/>
-      <w:r>
-        <w:t>verweden</w:t>
-      </w:r>
-      <w:proofErr w:type="spellEnd"/>
-      <w:r>
-        <w:t>. Am Ende jedes Unterrichtsblocks müssen Änderungen in das Repository hochgeladen werden. Dabei ist darauf zu achten, dass im main-Branch immer ein lauffähiges Programm existieren muss.</w:t>
-      </w:r>
-    </w:p>
-    <w:p>
-      <w:r>
-        <w:t xml:space="preserve">Die Entwicklung der einzelnen Teilbereiche hat in eigenen </w:t>
-      </w:r>
-      <w:proofErr w:type="spellStart"/>
-      <w:r>
-        <w:t>Branches</w:t>
-      </w:r>
-      <w:proofErr w:type="spellEnd"/>
-      <w:r>
-        <w:t xml:space="preserve"> zu erfolgen. Jedes Teammitglied muss in seinem Branch arbeiten.</w:t>
-      </w:r>
-    </w:p>
-    <w:p>
-      <w:r>
-        <w:t>Alle Dateien welche für das Projekt notwendig sind müssen in GitHub enthalten sein.</w:t>
-      </w:r>
-    </w:p>
-    <w:p>
-      <w:pPr>
-        <w:pStyle w:val="berschrift2"/>
-      </w:pPr>
-      <w:bookmarkStart w:id="21" w:name="_Toc92179577"/>
-      <w:r>
-        <w:t>Arbeitsbericht</w:t>
-      </w:r>
-      <w:bookmarkEnd w:id="21"/>
     </w:p>
     <w:p>
       <w:pPr>
@@ -4488,30 +4819,30 @@
         <w:pStyle w:val="berschrift1"/>
         <w:ind w:left="284"/>
       </w:pPr>
-      <w:bookmarkStart w:id="22" w:name="_Toc92179578"/>
+      <w:bookmarkStart w:id="21" w:name="_Toc92179578"/>
       <w:r>
         <w:lastRenderedPageBreak/>
         <w:t>Rahmenbedingungen</w:t>
       </w:r>
+      <w:bookmarkEnd w:id="21"/>
+    </w:p>
+    <w:p>
+      <w:pPr>
+        <w:pStyle w:val="Textkrper"/>
+      </w:pPr>
+      <w:r>
+        <w:t>Vor der Implementierung ist ein Klassendiagramm zu erstellen welches alle notwendigen Klassen für die Konsolen- und für die grafische Anwendung beinhaltet.</w:t>
+      </w:r>
+    </w:p>
+    <w:p>
+      <w:pPr>
+        <w:pStyle w:val="berschrift2"/>
+      </w:pPr>
+      <w:bookmarkStart w:id="22" w:name="_Toc92179579"/>
+      <w:r>
+        <w:t>Zeitplan</w:t>
+      </w:r>
       <w:bookmarkEnd w:id="22"/>
-    </w:p>
-    <w:p>
-      <w:pPr>
-        <w:pStyle w:val="Textkrper"/>
-      </w:pPr>
-      <w:r>
-        <w:t>Vor der Implementierung ist ein Klassendiagramm zu erstellen welches alle notwendigen Klassen für die Konsolen- und für die grafische Anwendung beinhaltet.</w:t>
-      </w:r>
-    </w:p>
-    <w:p>
-      <w:pPr>
-        <w:pStyle w:val="berschrift2"/>
-      </w:pPr>
-      <w:bookmarkStart w:id="23" w:name="_Toc92179579"/>
-      <w:r>
-        <w:t>Zeitplan</w:t>
-      </w:r>
-      <w:bookmarkEnd w:id="23"/>
     </w:p>
     <w:p>
       <w:pPr>
@@ -4642,14 +4973,14 @@
         <w:pStyle w:val="berschrift1"/>
         <w:ind w:left="284"/>
       </w:pPr>
-      <w:bookmarkStart w:id="24" w:name="_Toc92179580"/>
+      <w:bookmarkStart w:id="23" w:name="_Toc92179580"/>
       <w:r>
         <w:t>Abgabeb</w:t>
       </w:r>
       <w:r>
         <w:t>edingungen</w:t>
       </w:r>
-      <w:bookmarkEnd w:id="24"/>
+      <w:bookmarkEnd w:id="23"/>
       <w:r>
         <w:t xml:space="preserve"> - Notengebung</w:t>
       </w:r>
@@ -4812,7 +5143,7 @@
 </file>
 
 <file path=word/endnotes.xml><?xml version="1.0" encoding="utf-8"?>
-<w:endnotes xmlns:wpc="http://schemas.microsoft.com/office/word/2010/wordprocessingCanvas" xmlns:cx="http://schemas.microsoft.com/office/drawing/2014/chartex" xmlns:cx1="http://schemas.microsoft.com/office/drawing/2015/9/8/chartex" xmlns:cx2="http://schemas.microsoft.com/office/drawing/2015/10/21/chartex" xmlns:cx3="http://schemas.microsoft.com/office/drawing/2016/5/9/chartex" xmlns:cx4="http://schemas.microsoft.com/office/drawing/2016/5/10/chartex" xmlns:cx5="http://schemas.microsoft.com/office/drawing/2016/5/11/chartex" xmlns:cx6="http://schemas.microsoft.com/office/drawing/2016/5/12/chartex" xmlns:cx7="http://schemas.microsoft.com/office/drawing/2016/5/13/chartex" xmlns:cx8="http://schemas.microsoft.com/office/drawing/2016/5/14/chartex" xmlns:mc="http://schemas.openxmlformats.org/markup-compatibility/2006" xmlns:aink="http://schemas.microsoft.com/office/drawing/2016/ink" xmlns:am3d="http://schemas.microsoft.com/office/drawing/2017/model3d" xmlns:o="urn:schemas-microsoft-com:office:office" xmlns:r="http://schemas.openxmlformats.org/officeDocument/2006/relationships" xmlns:m="http://schemas.openxmlformats.org/officeDocument/2006/math" xmlns:v="urn:schemas-microsoft-com:vml" xmlns:wp14="http://schemas.microsoft.com/office/word/2010/wordprocessingDrawing" xmlns:wp="http://schemas.openxmlformats.org/drawingml/2006/wordprocessingDrawing" xmlns:w10="urn:schemas-microsoft-com:office:word" xmlns:w="http://schemas.openxmlformats.org/wordprocessingml/2006/main" xmlns:w14="http://schemas.microsoft.com/office/word/2010/wordml" xmlns:w15="http://schemas.microsoft.com/office/word/2012/wordml" xmlns:w16cid="http://schemas.microsoft.com/office/word/2016/wordml/cid" xmlns:w16se="http://schemas.microsoft.com/office/word/2015/wordml/symex" xmlns:wpg="http://schemas.microsoft.com/office/word/2010/wordprocessingGroup" xmlns:wpi="http://schemas.microsoft.com/office/word/2010/wordprocessingInk" xmlns:wne="http://schemas.microsoft.com/office/word/2006/wordml" xmlns:wps="http://schemas.microsoft.com/office/word/2010/wordprocessingShape" mc:Ignorable="w14 w15 w16se w16cid wp14">
+<w:endnotes xmlns:wpc="http://schemas.microsoft.com/office/word/2010/wordprocessingCanvas" xmlns:cx="http://schemas.microsoft.com/office/drawing/2014/chartex" xmlns:cx1="http://schemas.microsoft.com/office/drawing/2015/9/8/chartex" xmlns:cx2="http://schemas.microsoft.com/office/drawing/2015/10/21/chartex" xmlns:cx3="http://schemas.microsoft.com/office/drawing/2016/5/9/chartex" xmlns:cx4="http://schemas.microsoft.com/office/drawing/2016/5/10/chartex" xmlns:cx5="http://schemas.microsoft.com/office/drawing/2016/5/11/chartex" xmlns:cx6="http://schemas.microsoft.com/office/drawing/2016/5/12/chartex" xmlns:cx7="http://schemas.microsoft.com/office/drawing/2016/5/13/chartex" xmlns:cx8="http://schemas.microsoft.com/office/drawing/2016/5/14/chartex" xmlns:mc="http://schemas.openxmlformats.org/markup-compatibility/2006" xmlns:aink="http://schemas.microsoft.com/office/drawing/2016/ink" xmlns:am3d="http://schemas.microsoft.com/office/drawing/2017/model3d" xmlns:o="urn:schemas-microsoft-com:office:office" xmlns:r="http://schemas.openxmlformats.org/officeDocument/2006/relationships" xmlns:m="http://schemas.openxmlformats.org/officeDocument/2006/math" xmlns:v="urn:schemas-microsoft-com:vml" xmlns:wp14="http://schemas.microsoft.com/office/word/2010/wordprocessingDrawing" xmlns:wp="http://schemas.openxmlformats.org/drawingml/2006/wordprocessingDrawing" xmlns:w10="urn:schemas-microsoft-com:office:word" xmlns:w="http://schemas.openxmlformats.org/wordprocessingml/2006/main" xmlns:w14="http://schemas.microsoft.com/office/word/2010/wordml" xmlns:w15="http://schemas.microsoft.com/office/word/2012/wordml" xmlns:w16cex="http://schemas.microsoft.com/office/word/2018/wordml/cex" xmlns:w16cid="http://schemas.microsoft.com/office/word/2016/wordml/cid" xmlns:w16="http://schemas.microsoft.com/office/word/2018/wordml" xmlns:w16sdtdh="http://schemas.microsoft.com/office/word/2020/wordml/sdtdatahash" xmlns:w16se="http://schemas.microsoft.com/office/word/2015/wordml/symex" xmlns:wpg="http://schemas.microsoft.com/office/word/2010/wordprocessingGroup" xmlns:wpi="http://schemas.microsoft.com/office/word/2010/wordprocessingInk" xmlns:wne="http://schemas.microsoft.com/office/word/2006/wordml" xmlns:wps="http://schemas.microsoft.com/office/word/2010/wordprocessingShape" mc:Ignorable="w14 w15 w16se w16cid w16 w16cex w16sdtdh wp14">
   <w:endnote w:type="separator" w:id="-1">
     <w:p>
       <w:r>
@@ -4831,7 +5162,7 @@
 </file>
 
 <file path=word/footer1.xml><?xml version="1.0" encoding="utf-8"?>
-<w:ftr xmlns:wpc="http://schemas.microsoft.com/office/word/2010/wordprocessingCanvas" xmlns:cx="http://schemas.microsoft.com/office/drawing/2014/chartex" xmlns:cx1="http://schemas.microsoft.com/office/drawing/2015/9/8/chartex" xmlns:cx2="http://schemas.microsoft.com/office/drawing/2015/10/21/chartex" xmlns:cx3="http://schemas.microsoft.com/office/drawing/2016/5/9/chartex" xmlns:cx4="http://schemas.microsoft.com/office/drawing/2016/5/10/chartex" xmlns:cx5="http://schemas.microsoft.com/office/drawing/2016/5/11/chartex" xmlns:cx6="http://schemas.microsoft.com/office/drawing/2016/5/12/chartex" xmlns:cx7="http://schemas.microsoft.com/office/drawing/2016/5/13/chartex" xmlns:cx8="http://schemas.microsoft.com/office/drawing/2016/5/14/chartex" xmlns:mc="http://schemas.openxmlformats.org/markup-compatibility/2006" xmlns:aink="http://schemas.microsoft.com/office/drawing/2016/ink" xmlns:am3d="http://schemas.microsoft.com/office/drawing/2017/model3d" xmlns:o="urn:schemas-microsoft-com:office:office" xmlns:r="http://schemas.openxmlformats.org/officeDocument/2006/relationships" xmlns:m="http://schemas.openxmlformats.org/officeDocument/2006/math" xmlns:v="urn:schemas-microsoft-com:vml" xmlns:wp14="http://schemas.microsoft.com/office/word/2010/wordprocessingDrawing" xmlns:wp="http://schemas.openxmlformats.org/drawingml/2006/wordprocessingDrawing" xmlns:w10="urn:schemas-microsoft-com:office:word" xmlns:w="http://schemas.openxmlformats.org/wordprocessingml/2006/main" xmlns:w14="http://schemas.microsoft.com/office/word/2010/wordml" xmlns:w15="http://schemas.microsoft.com/office/word/2012/wordml" xmlns:w16cid="http://schemas.microsoft.com/office/word/2016/wordml/cid" xmlns:w16se="http://schemas.microsoft.com/office/word/2015/wordml/symex" xmlns:wpg="http://schemas.microsoft.com/office/word/2010/wordprocessingGroup" xmlns:wpi="http://schemas.microsoft.com/office/word/2010/wordprocessingInk" xmlns:wne="http://schemas.microsoft.com/office/word/2006/wordml" xmlns:wps="http://schemas.microsoft.com/office/word/2010/wordprocessingShape" mc:Ignorable="w14 w15 w16se w16cid wp14">
+<w:ftr xmlns:wpc="http://schemas.microsoft.com/office/word/2010/wordprocessingCanvas" xmlns:cx="http://schemas.microsoft.com/office/drawing/2014/chartex" xmlns:cx1="http://schemas.microsoft.com/office/drawing/2015/9/8/chartex" xmlns:cx2="http://schemas.microsoft.com/office/drawing/2015/10/21/chartex" xmlns:cx3="http://schemas.microsoft.com/office/drawing/2016/5/9/chartex" xmlns:cx4="http://schemas.microsoft.com/office/drawing/2016/5/10/chartex" xmlns:cx5="http://schemas.microsoft.com/office/drawing/2016/5/11/chartex" xmlns:cx6="http://schemas.microsoft.com/office/drawing/2016/5/12/chartex" xmlns:cx7="http://schemas.microsoft.com/office/drawing/2016/5/13/chartex" xmlns:cx8="http://schemas.microsoft.com/office/drawing/2016/5/14/chartex" xmlns:mc="http://schemas.openxmlformats.org/markup-compatibility/2006" xmlns:aink="http://schemas.microsoft.com/office/drawing/2016/ink" xmlns:am3d="http://schemas.microsoft.com/office/drawing/2017/model3d" xmlns:o="urn:schemas-microsoft-com:office:office" xmlns:r="http://schemas.openxmlformats.org/officeDocument/2006/relationships" xmlns:m="http://schemas.openxmlformats.org/officeDocument/2006/math" xmlns:v="urn:schemas-microsoft-com:vml" xmlns:wp14="http://schemas.microsoft.com/office/word/2010/wordprocessingDrawing" xmlns:wp="http://schemas.openxmlformats.org/drawingml/2006/wordprocessingDrawing" xmlns:w10="urn:schemas-microsoft-com:office:word" xmlns:w="http://schemas.openxmlformats.org/wordprocessingml/2006/main" xmlns:w14="http://schemas.microsoft.com/office/word/2010/wordml" xmlns:w15="http://schemas.microsoft.com/office/word/2012/wordml" xmlns:w16cex="http://schemas.microsoft.com/office/word/2018/wordml/cex" xmlns:w16cid="http://schemas.microsoft.com/office/word/2016/wordml/cid" xmlns:w16="http://schemas.microsoft.com/office/word/2018/wordml" xmlns:w16sdtdh="http://schemas.microsoft.com/office/word/2020/wordml/sdtdatahash" xmlns:w16se="http://schemas.microsoft.com/office/word/2015/wordml/symex" xmlns:wpg="http://schemas.microsoft.com/office/word/2010/wordprocessingGroup" xmlns:wpi="http://schemas.microsoft.com/office/word/2010/wordprocessingInk" xmlns:wne="http://schemas.microsoft.com/office/word/2006/wordml" xmlns:wps="http://schemas.microsoft.com/office/word/2010/wordprocessingShape" mc:Ignorable="w14 w15 w16se w16cid w16 w16cex w16sdtdh wp14">
   <w:p>
     <w:pPr>
       <w:pStyle w:val="Fuzeile"/>
@@ -4841,7 +5172,7 @@
 </file>
 
 <file path=word/footer2.xml><?xml version="1.0" encoding="utf-8"?>
-<w:ftr xmlns:wpc="http://schemas.microsoft.com/office/word/2010/wordprocessingCanvas" xmlns:cx="http://schemas.microsoft.com/office/drawing/2014/chartex" xmlns:cx1="http://schemas.microsoft.com/office/drawing/2015/9/8/chartex" xmlns:cx2="http://schemas.microsoft.com/office/drawing/2015/10/21/chartex" xmlns:cx3="http://schemas.microsoft.com/office/drawing/2016/5/9/chartex" xmlns:cx4="http://schemas.microsoft.com/office/drawing/2016/5/10/chartex" xmlns:cx5="http://schemas.microsoft.com/office/drawing/2016/5/11/chartex" xmlns:cx6="http://schemas.microsoft.com/office/drawing/2016/5/12/chartex" xmlns:cx7="http://schemas.microsoft.com/office/drawing/2016/5/13/chartex" xmlns:cx8="http://schemas.microsoft.com/office/drawing/2016/5/14/chartex" xmlns:mc="http://schemas.openxmlformats.org/markup-compatibility/2006" xmlns:aink="http://schemas.microsoft.com/office/drawing/2016/ink" xmlns:am3d="http://schemas.microsoft.com/office/drawing/2017/model3d" xmlns:o="urn:schemas-microsoft-com:office:office" xmlns:r="http://schemas.openxmlformats.org/officeDocument/2006/relationships" xmlns:m="http://schemas.openxmlformats.org/officeDocument/2006/math" xmlns:v="urn:schemas-microsoft-com:vml" xmlns:wp14="http://schemas.microsoft.com/office/word/2010/wordprocessingDrawing" xmlns:wp="http://schemas.openxmlformats.org/drawingml/2006/wordprocessingDrawing" xmlns:w10="urn:schemas-microsoft-com:office:word" xmlns:w="http://schemas.openxmlformats.org/wordprocessingml/2006/main" xmlns:w14="http://schemas.microsoft.com/office/word/2010/wordml" xmlns:w15="http://schemas.microsoft.com/office/word/2012/wordml" xmlns:w16cid="http://schemas.microsoft.com/office/word/2016/wordml/cid" xmlns:w16se="http://schemas.microsoft.com/office/word/2015/wordml/symex" xmlns:wpg="http://schemas.microsoft.com/office/word/2010/wordprocessingGroup" xmlns:wpi="http://schemas.microsoft.com/office/word/2010/wordprocessingInk" xmlns:wne="http://schemas.microsoft.com/office/word/2006/wordml" xmlns:wps="http://schemas.microsoft.com/office/word/2010/wordprocessingShape" mc:Ignorable="w14 w15 w16se w16cid wp14">
+<w:ftr xmlns:wpc="http://schemas.microsoft.com/office/word/2010/wordprocessingCanvas" xmlns:cx="http://schemas.microsoft.com/office/drawing/2014/chartex" xmlns:cx1="http://schemas.microsoft.com/office/drawing/2015/9/8/chartex" xmlns:cx2="http://schemas.microsoft.com/office/drawing/2015/10/21/chartex" xmlns:cx3="http://schemas.microsoft.com/office/drawing/2016/5/9/chartex" xmlns:cx4="http://schemas.microsoft.com/office/drawing/2016/5/10/chartex" xmlns:cx5="http://schemas.microsoft.com/office/drawing/2016/5/11/chartex" xmlns:cx6="http://schemas.microsoft.com/office/drawing/2016/5/12/chartex" xmlns:cx7="http://schemas.microsoft.com/office/drawing/2016/5/13/chartex" xmlns:cx8="http://schemas.microsoft.com/office/drawing/2016/5/14/chartex" xmlns:mc="http://schemas.openxmlformats.org/markup-compatibility/2006" xmlns:aink="http://schemas.microsoft.com/office/drawing/2016/ink" xmlns:am3d="http://schemas.microsoft.com/office/drawing/2017/model3d" xmlns:o="urn:schemas-microsoft-com:office:office" xmlns:r="http://schemas.openxmlformats.org/officeDocument/2006/relationships" xmlns:m="http://schemas.openxmlformats.org/officeDocument/2006/math" xmlns:v="urn:schemas-microsoft-com:vml" xmlns:wp14="http://schemas.microsoft.com/office/word/2010/wordprocessingDrawing" xmlns:wp="http://schemas.openxmlformats.org/drawingml/2006/wordprocessingDrawing" xmlns:w10="urn:schemas-microsoft-com:office:word" xmlns:w="http://schemas.openxmlformats.org/wordprocessingml/2006/main" xmlns:w14="http://schemas.microsoft.com/office/word/2010/wordml" xmlns:w15="http://schemas.microsoft.com/office/word/2012/wordml" xmlns:w16cex="http://schemas.microsoft.com/office/word/2018/wordml/cex" xmlns:w16cid="http://schemas.microsoft.com/office/word/2016/wordml/cid" xmlns:w16="http://schemas.microsoft.com/office/word/2018/wordml" xmlns:w16sdtdh="http://schemas.microsoft.com/office/word/2020/wordml/sdtdatahash" xmlns:w16se="http://schemas.microsoft.com/office/word/2015/wordml/symex" xmlns:wpg="http://schemas.microsoft.com/office/word/2010/wordprocessingGroup" xmlns:wpi="http://schemas.microsoft.com/office/word/2010/wordprocessingInk" xmlns:wne="http://schemas.microsoft.com/office/word/2006/wordml" xmlns:wps="http://schemas.microsoft.com/office/word/2010/wordprocessingShape" mc:Ignorable="w14 w15 w16se w16cid w16 w16cex w16sdtdh wp14">
   <w:p>
     <w:pPr>
       <w:pStyle w:val="Fuzeile"/>
@@ -4880,7 +5211,7 @@
       <w:rPr>
         <w:noProof/>
       </w:rPr>
-      <w:t>17:02</w:t>
+      <w:t>13:54</w:t>
     </w:r>
     <w:r>
       <w:fldChar w:fldCharType="end"/>
@@ -4912,7 +5243,7 @@
 </file>
 
 <file path=word/footer3.xml><?xml version="1.0" encoding="utf-8"?>
-<w:ftr xmlns:wpc="http://schemas.microsoft.com/office/word/2010/wordprocessingCanvas" xmlns:cx="http://schemas.microsoft.com/office/drawing/2014/chartex" xmlns:cx1="http://schemas.microsoft.com/office/drawing/2015/9/8/chartex" xmlns:cx2="http://schemas.microsoft.com/office/drawing/2015/10/21/chartex" xmlns:cx3="http://schemas.microsoft.com/office/drawing/2016/5/9/chartex" xmlns:cx4="http://schemas.microsoft.com/office/drawing/2016/5/10/chartex" xmlns:cx5="http://schemas.microsoft.com/office/drawing/2016/5/11/chartex" xmlns:cx6="http://schemas.microsoft.com/office/drawing/2016/5/12/chartex" xmlns:cx7="http://schemas.microsoft.com/office/drawing/2016/5/13/chartex" xmlns:cx8="http://schemas.microsoft.com/office/drawing/2016/5/14/chartex" xmlns:mc="http://schemas.openxmlformats.org/markup-compatibility/2006" xmlns:aink="http://schemas.microsoft.com/office/drawing/2016/ink" xmlns:am3d="http://schemas.microsoft.com/office/drawing/2017/model3d" xmlns:o="urn:schemas-microsoft-com:office:office" xmlns:r="http://schemas.openxmlformats.org/officeDocument/2006/relationships" xmlns:m="http://schemas.openxmlformats.org/officeDocument/2006/math" xmlns:v="urn:schemas-microsoft-com:vml" xmlns:wp14="http://schemas.microsoft.com/office/word/2010/wordprocessingDrawing" xmlns:wp="http://schemas.openxmlformats.org/drawingml/2006/wordprocessingDrawing" xmlns:w10="urn:schemas-microsoft-com:office:word" xmlns:w="http://schemas.openxmlformats.org/wordprocessingml/2006/main" xmlns:w14="http://schemas.microsoft.com/office/word/2010/wordml" xmlns:w15="http://schemas.microsoft.com/office/word/2012/wordml" xmlns:w16cid="http://schemas.microsoft.com/office/word/2016/wordml/cid" xmlns:w16se="http://schemas.microsoft.com/office/word/2015/wordml/symex" xmlns:wpg="http://schemas.microsoft.com/office/word/2010/wordprocessingGroup" xmlns:wpi="http://schemas.microsoft.com/office/word/2010/wordprocessingInk" xmlns:wne="http://schemas.microsoft.com/office/word/2006/wordml" xmlns:wps="http://schemas.microsoft.com/office/word/2010/wordprocessingShape" mc:Ignorable="w14 w15 w16se w16cid wp14">
+<w:ftr xmlns:wpc="http://schemas.microsoft.com/office/word/2010/wordprocessingCanvas" xmlns:cx="http://schemas.microsoft.com/office/drawing/2014/chartex" xmlns:cx1="http://schemas.microsoft.com/office/drawing/2015/9/8/chartex" xmlns:cx2="http://schemas.microsoft.com/office/drawing/2015/10/21/chartex" xmlns:cx3="http://schemas.microsoft.com/office/drawing/2016/5/9/chartex" xmlns:cx4="http://schemas.microsoft.com/office/drawing/2016/5/10/chartex" xmlns:cx5="http://schemas.microsoft.com/office/drawing/2016/5/11/chartex" xmlns:cx6="http://schemas.microsoft.com/office/drawing/2016/5/12/chartex" xmlns:cx7="http://schemas.microsoft.com/office/drawing/2016/5/13/chartex" xmlns:cx8="http://schemas.microsoft.com/office/drawing/2016/5/14/chartex" xmlns:mc="http://schemas.openxmlformats.org/markup-compatibility/2006" xmlns:aink="http://schemas.microsoft.com/office/drawing/2016/ink" xmlns:am3d="http://schemas.microsoft.com/office/drawing/2017/model3d" xmlns:o="urn:schemas-microsoft-com:office:office" xmlns:r="http://schemas.openxmlformats.org/officeDocument/2006/relationships" xmlns:m="http://schemas.openxmlformats.org/officeDocument/2006/math" xmlns:v="urn:schemas-microsoft-com:vml" xmlns:wp14="http://schemas.microsoft.com/office/word/2010/wordprocessingDrawing" xmlns:wp="http://schemas.openxmlformats.org/drawingml/2006/wordprocessingDrawing" xmlns:w10="urn:schemas-microsoft-com:office:word" xmlns:w="http://schemas.openxmlformats.org/wordprocessingml/2006/main" xmlns:w14="http://schemas.microsoft.com/office/word/2010/wordml" xmlns:w15="http://schemas.microsoft.com/office/word/2012/wordml" xmlns:w16cex="http://schemas.microsoft.com/office/word/2018/wordml/cex" xmlns:w16cid="http://schemas.microsoft.com/office/word/2016/wordml/cid" xmlns:w16="http://schemas.microsoft.com/office/word/2018/wordml" xmlns:w16sdtdh="http://schemas.microsoft.com/office/word/2020/wordml/sdtdatahash" xmlns:w16se="http://schemas.microsoft.com/office/word/2015/wordml/symex" xmlns:wpg="http://schemas.microsoft.com/office/word/2010/wordprocessingGroup" xmlns:wpi="http://schemas.microsoft.com/office/word/2010/wordprocessingInk" xmlns:wne="http://schemas.microsoft.com/office/word/2006/wordml" xmlns:wps="http://schemas.microsoft.com/office/word/2010/wordprocessingShape" mc:Ignorable="w14 w15 w16se w16cid w16 w16cex w16sdtdh wp14">
   <w:p>
     <w:pPr>
       <w:pStyle w:val="Fuzeile"/>
@@ -4922,7 +5253,7 @@
 </file>
 
 <file path=word/footnotes.xml><?xml version="1.0" encoding="utf-8"?>
-<w:footnotes xmlns:wpc="http://schemas.microsoft.com/office/word/2010/wordprocessingCanvas" xmlns:cx="http://schemas.microsoft.com/office/drawing/2014/chartex" xmlns:cx1="http://schemas.microsoft.com/office/drawing/2015/9/8/chartex" xmlns:cx2="http://schemas.microsoft.com/office/drawing/2015/10/21/chartex" xmlns:cx3="http://schemas.microsoft.com/office/drawing/2016/5/9/chartex" xmlns:cx4="http://schemas.microsoft.com/office/drawing/2016/5/10/chartex" xmlns:cx5="http://schemas.microsoft.com/office/drawing/2016/5/11/chartex" xmlns:cx6="http://schemas.microsoft.com/office/drawing/2016/5/12/chartex" xmlns:cx7="http://schemas.microsoft.com/office/drawing/2016/5/13/chartex" xmlns:cx8="http://schemas.microsoft.com/office/drawing/2016/5/14/chartex" xmlns:mc="http://schemas.openxmlformats.org/markup-compatibility/2006" xmlns:aink="http://schemas.microsoft.com/office/drawing/2016/ink" xmlns:am3d="http://schemas.microsoft.com/office/drawing/2017/model3d" xmlns:o="urn:schemas-microsoft-com:office:office" xmlns:r="http://schemas.openxmlformats.org/officeDocument/2006/relationships" xmlns:m="http://schemas.openxmlformats.org/officeDocument/2006/math" xmlns:v="urn:schemas-microsoft-com:vml" xmlns:wp14="http://schemas.microsoft.com/office/word/2010/wordprocessingDrawing" xmlns:wp="http://schemas.openxmlformats.org/drawingml/2006/wordprocessingDrawing" xmlns:w10="urn:schemas-microsoft-com:office:word" xmlns:w="http://schemas.openxmlformats.org/wordprocessingml/2006/main" xmlns:w14="http://schemas.microsoft.com/office/word/2010/wordml" xmlns:w15="http://schemas.microsoft.com/office/word/2012/wordml" xmlns:w16cid="http://schemas.microsoft.com/office/word/2016/wordml/cid" xmlns:w16se="http://schemas.microsoft.com/office/word/2015/wordml/symex" xmlns:wpg="http://schemas.microsoft.com/office/word/2010/wordprocessingGroup" xmlns:wpi="http://schemas.microsoft.com/office/word/2010/wordprocessingInk" xmlns:wne="http://schemas.microsoft.com/office/word/2006/wordml" xmlns:wps="http://schemas.microsoft.com/office/word/2010/wordprocessingShape" mc:Ignorable="w14 w15 w16se w16cid wp14">
+<w:footnotes xmlns:wpc="http://schemas.microsoft.com/office/word/2010/wordprocessingCanvas" xmlns:cx="http://schemas.microsoft.com/office/drawing/2014/chartex" xmlns:cx1="http://schemas.microsoft.com/office/drawing/2015/9/8/chartex" xmlns:cx2="http://schemas.microsoft.com/office/drawing/2015/10/21/chartex" xmlns:cx3="http://schemas.microsoft.com/office/drawing/2016/5/9/chartex" xmlns:cx4="http://schemas.microsoft.com/office/drawing/2016/5/10/chartex" xmlns:cx5="http://schemas.microsoft.com/office/drawing/2016/5/11/chartex" xmlns:cx6="http://schemas.microsoft.com/office/drawing/2016/5/12/chartex" xmlns:cx7="http://schemas.microsoft.com/office/drawing/2016/5/13/chartex" xmlns:cx8="http://schemas.microsoft.com/office/drawing/2016/5/14/chartex" xmlns:mc="http://schemas.openxmlformats.org/markup-compatibility/2006" xmlns:aink="http://schemas.microsoft.com/office/drawing/2016/ink" xmlns:am3d="http://schemas.microsoft.com/office/drawing/2017/model3d" xmlns:o="urn:schemas-microsoft-com:office:office" xmlns:r="http://schemas.openxmlformats.org/officeDocument/2006/relationships" xmlns:m="http://schemas.openxmlformats.org/officeDocument/2006/math" xmlns:v="urn:schemas-microsoft-com:vml" xmlns:wp14="http://schemas.microsoft.com/office/word/2010/wordprocessingDrawing" xmlns:wp="http://schemas.openxmlformats.org/drawingml/2006/wordprocessingDrawing" xmlns:w10="urn:schemas-microsoft-com:office:word" xmlns:w="http://schemas.openxmlformats.org/wordprocessingml/2006/main" xmlns:w14="http://schemas.microsoft.com/office/word/2010/wordml" xmlns:w15="http://schemas.microsoft.com/office/word/2012/wordml" xmlns:w16cex="http://schemas.microsoft.com/office/word/2018/wordml/cex" xmlns:w16cid="http://schemas.microsoft.com/office/word/2016/wordml/cid" xmlns:w16="http://schemas.microsoft.com/office/word/2018/wordml" xmlns:w16sdtdh="http://schemas.microsoft.com/office/word/2020/wordml/sdtdatahash" xmlns:w16se="http://schemas.microsoft.com/office/word/2015/wordml/symex" xmlns:wpg="http://schemas.microsoft.com/office/word/2010/wordprocessingGroup" xmlns:wpi="http://schemas.microsoft.com/office/word/2010/wordprocessingInk" xmlns:wne="http://schemas.microsoft.com/office/word/2006/wordml" xmlns:wps="http://schemas.microsoft.com/office/word/2010/wordprocessingShape" mc:Ignorable="w14 w15 w16se w16cid w16 w16cex w16sdtdh wp14">
   <w:footnote w:type="separator" w:id="-1">
     <w:p>
       <w:r>
@@ -4941,7 +5272,7 @@
 </file>
 
 <file path=word/header1.xml><?xml version="1.0" encoding="utf-8"?>
-<w:hdr xmlns:wpc="http://schemas.microsoft.com/office/word/2010/wordprocessingCanvas" xmlns:cx="http://schemas.microsoft.com/office/drawing/2014/chartex" xmlns:cx1="http://schemas.microsoft.com/office/drawing/2015/9/8/chartex" xmlns:cx2="http://schemas.microsoft.com/office/drawing/2015/10/21/chartex" xmlns:cx3="http://schemas.microsoft.com/office/drawing/2016/5/9/chartex" xmlns:cx4="http://schemas.microsoft.com/office/drawing/2016/5/10/chartex" xmlns:cx5="http://schemas.microsoft.com/office/drawing/2016/5/11/chartex" xmlns:cx6="http://schemas.microsoft.com/office/drawing/2016/5/12/chartex" xmlns:cx7="http://schemas.microsoft.com/office/drawing/2016/5/13/chartex" xmlns:cx8="http://schemas.microsoft.com/office/drawing/2016/5/14/chartex" xmlns:mc="http://schemas.openxmlformats.org/markup-compatibility/2006" xmlns:aink="http://schemas.microsoft.com/office/drawing/2016/ink" xmlns:am3d="http://schemas.microsoft.com/office/drawing/2017/model3d" xmlns:o="urn:schemas-microsoft-com:office:office" xmlns:r="http://schemas.openxmlformats.org/officeDocument/2006/relationships" xmlns:m="http://schemas.openxmlformats.org/officeDocument/2006/math" xmlns:v="urn:schemas-microsoft-com:vml" xmlns:wp14="http://schemas.microsoft.com/office/word/2010/wordprocessingDrawing" xmlns:wp="http://schemas.openxmlformats.org/drawingml/2006/wordprocessingDrawing" xmlns:w10="urn:schemas-microsoft-com:office:word" xmlns:w="http://schemas.openxmlformats.org/wordprocessingml/2006/main" xmlns:w14="http://schemas.microsoft.com/office/word/2010/wordml" xmlns:w15="http://schemas.microsoft.com/office/word/2012/wordml" xmlns:w16cid="http://schemas.microsoft.com/office/word/2016/wordml/cid" xmlns:w16se="http://schemas.microsoft.com/office/word/2015/wordml/symex" xmlns:wpg="http://schemas.microsoft.com/office/word/2010/wordprocessingGroup" xmlns:wpi="http://schemas.microsoft.com/office/word/2010/wordprocessingInk" xmlns:wne="http://schemas.microsoft.com/office/word/2006/wordml" xmlns:wps="http://schemas.microsoft.com/office/word/2010/wordprocessingShape" mc:Ignorable="w14 w15 w16se w16cid wp14">
+<w:hdr xmlns:wpc="http://schemas.microsoft.com/office/word/2010/wordprocessingCanvas" xmlns:cx="http://schemas.microsoft.com/office/drawing/2014/chartex" xmlns:cx1="http://schemas.microsoft.com/office/drawing/2015/9/8/chartex" xmlns:cx2="http://schemas.microsoft.com/office/drawing/2015/10/21/chartex" xmlns:cx3="http://schemas.microsoft.com/office/drawing/2016/5/9/chartex" xmlns:cx4="http://schemas.microsoft.com/office/drawing/2016/5/10/chartex" xmlns:cx5="http://schemas.microsoft.com/office/drawing/2016/5/11/chartex" xmlns:cx6="http://schemas.microsoft.com/office/drawing/2016/5/12/chartex" xmlns:cx7="http://schemas.microsoft.com/office/drawing/2016/5/13/chartex" xmlns:cx8="http://schemas.microsoft.com/office/drawing/2016/5/14/chartex" xmlns:mc="http://schemas.openxmlformats.org/markup-compatibility/2006" xmlns:aink="http://schemas.microsoft.com/office/drawing/2016/ink" xmlns:am3d="http://schemas.microsoft.com/office/drawing/2017/model3d" xmlns:o="urn:schemas-microsoft-com:office:office" xmlns:r="http://schemas.openxmlformats.org/officeDocument/2006/relationships" xmlns:m="http://schemas.openxmlformats.org/officeDocument/2006/math" xmlns:v="urn:schemas-microsoft-com:vml" xmlns:wp14="http://schemas.microsoft.com/office/word/2010/wordprocessingDrawing" xmlns:wp="http://schemas.openxmlformats.org/drawingml/2006/wordprocessingDrawing" xmlns:w10="urn:schemas-microsoft-com:office:word" xmlns:w="http://schemas.openxmlformats.org/wordprocessingml/2006/main" xmlns:w14="http://schemas.microsoft.com/office/word/2010/wordml" xmlns:w15="http://schemas.microsoft.com/office/word/2012/wordml" xmlns:w16cex="http://schemas.microsoft.com/office/word/2018/wordml/cex" xmlns:w16cid="http://schemas.microsoft.com/office/word/2016/wordml/cid" xmlns:w16="http://schemas.microsoft.com/office/word/2018/wordml" xmlns:w16sdtdh="http://schemas.microsoft.com/office/word/2020/wordml/sdtdatahash" xmlns:w16se="http://schemas.microsoft.com/office/word/2015/wordml/symex" xmlns:wpg="http://schemas.microsoft.com/office/word/2010/wordprocessingGroup" xmlns:wpi="http://schemas.microsoft.com/office/word/2010/wordprocessingInk" xmlns:wne="http://schemas.microsoft.com/office/word/2006/wordml" xmlns:wps="http://schemas.microsoft.com/office/word/2010/wordprocessingShape" mc:Ignorable="w14 w15 w16se w16cid w16 w16cex w16sdtdh wp14">
   <w:p>
     <w:pPr>
       <w:pStyle w:val="Kopfzeile"/>
@@ -4951,7 +5282,7 @@
 </file>
 
 <file path=word/header2.xml><?xml version="1.0" encoding="utf-8"?>
-<w:hdr xmlns:wpc="http://schemas.microsoft.com/office/word/2010/wordprocessingCanvas" xmlns:cx="http://schemas.microsoft.com/office/drawing/2014/chartex" xmlns:cx1="http://schemas.microsoft.com/office/drawing/2015/9/8/chartex" xmlns:cx2="http://schemas.microsoft.com/office/drawing/2015/10/21/chartex" xmlns:cx3="http://schemas.microsoft.com/office/drawing/2016/5/9/chartex" xmlns:cx4="http://schemas.microsoft.com/office/drawing/2016/5/10/chartex" xmlns:cx5="http://schemas.microsoft.com/office/drawing/2016/5/11/chartex" xmlns:cx6="http://schemas.microsoft.com/office/drawing/2016/5/12/chartex" xmlns:cx7="http://schemas.microsoft.com/office/drawing/2016/5/13/chartex" xmlns:cx8="http://schemas.microsoft.com/office/drawing/2016/5/14/chartex" xmlns:mc="http://schemas.openxmlformats.org/markup-compatibility/2006" xmlns:aink="http://schemas.microsoft.com/office/drawing/2016/ink" xmlns:am3d="http://schemas.microsoft.com/office/drawing/2017/model3d" xmlns:o="urn:schemas-microsoft-com:office:office" xmlns:r="http://schemas.openxmlformats.org/officeDocument/2006/relationships" xmlns:m="http://schemas.openxmlformats.org/officeDocument/2006/math" xmlns:v="urn:schemas-microsoft-com:vml" xmlns:wp14="http://schemas.microsoft.com/office/word/2010/wordprocessingDrawing" xmlns:wp="http://schemas.openxmlformats.org/drawingml/2006/wordprocessingDrawing" xmlns:w10="urn:schemas-microsoft-com:office:word" xmlns:w="http://schemas.openxmlformats.org/wordprocessingml/2006/main" xmlns:w14="http://schemas.microsoft.com/office/word/2010/wordml" xmlns:w15="http://schemas.microsoft.com/office/word/2012/wordml" xmlns:w16cid="http://schemas.microsoft.com/office/word/2016/wordml/cid" xmlns:w16se="http://schemas.microsoft.com/office/word/2015/wordml/symex" xmlns:wpg="http://schemas.microsoft.com/office/word/2010/wordprocessingGroup" xmlns:wpi="http://schemas.microsoft.com/office/word/2010/wordprocessingInk" xmlns:wne="http://schemas.microsoft.com/office/word/2006/wordml" xmlns:wps="http://schemas.microsoft.com/office/word/2010/wordprocessingShape" mc:Ignorable="w14 w15 w16se w16cid wp14">
+<w:hdr xmlns:wpc="http://schemas.microsoft.com/office/word/2010/wordprocessingCanvas" xmlns:cx="http://schemas.microsoft.com/office/drawing/2014/chartex" xmlns:cx1="http://schemas.microsoft.com/office/drawing/2015/9/8/chartex" xmlns:cx2="http://schemas.microsoft.com/office/drawing/2015/10/21/chartex" xmlns:cx3="http://schemas.microsoft.com/office/drawing/2016/5/9/chartex" xmlns:cx4="http://schemas.microsoft.com/office/drawing/2016/5/10/chartex" xmlns:cx5="http://schemas.microsoft.com/office/drawing/2016/5/11/chartex" xmlns:cx6="http://schemas.microsoft.com/office/drawing/2016/5/12/chartex" xmlns:cx7="http://schemas.microsoft.com/office/drawing/2016/5/13/chartex" xmlns:cx8="http://schemas.microsoft.com/office/drawing/2016/5/14/chartex" xmlns:mc="http://schemas.openxmlformats.org/markup-compatibility/2006" xmlns:aink="http://schemas.microsoft.com/office/drawing/2016/ink" xmlns:am3d="http://schemas.microsoft.com/office/drawing/2017/model3d" xmlns:o="urn:schemas-microsoft-com:office:office" xmlns:r="http://schemas.openxmlformats.org/officeDocument/2006/relationships" xmlns:m="http://schemas.openxmlformats.org/officeDocument/2006/math" xmlns:v="urn:schemas-microsoft-com:vml" xmlns:wp14="http://schemas.microsoft.com/office/word/2010/wordprocessingDrawing" xmlns:wp="http://schemas.openxmlformats.org/drawingml/2006/wordprocessingDrawing" xmlns:w10="urn:schemas-microsoft-com:office:word" xmlns:w="http://schemas.openxmlformats.org/wordprocessingml/2006/main" xmlns:w14="http://schemas.microsoft.com/office/word/2010/wordml" xmlns:w15="http://schemas.microsoft.com/office/word/2012/wordml" xmlns:w16cex="http://schemas.microsoft.com/office/word/2018/wordml/cex" xmlns:w16cid="http://schemas.microsoft.com/office/word/2016/wordml/cid" xmlns:w16="http://schemas.microsoft.com/office/word/2018/wordml" xmlns:w16sdtdh="http://schemas.microsoft.com/office/word/2020/wordml/sdtdatahash" xmlns:w16se="http://schemas.microsoft.com/office/word/2015/wordml/symex" xmlns:wpg="http://schemas.microsoft.com/office/word/2010/wordprocessingGroup" xmlns:wpi="http://schemas.microsoft.com/office/word/2010/wordprocessingInk" xmlns:wne="http://schemas.microsoft.com/office/word/2006/wordml" xmlns:wps="http://schemas.microsoft.com/office/word/2010/wordprocessingShape" mc:Ignorable="w14 w15 w16se w16cid w16 w16cex w16sdtdh wp14">
   <w:p>
     <w:pPr>
       <w:pStyle w:val="Kopfzeile"/>
@@ -5066,7 +5397,7 @@
 </file>
 
 <file path=word/header3.xml><?xml version="1.0" encoding="utf-8"?>
-<w:hdr xmlns:wpc="http://schemas.microsoft.com/office/word/2010/wordprocessingCanvas" xmlns:cx="http://schemas.microsoft.com/office/drawing/2014/chartex" xmlns:cx1="http://schemas.microsoft.com/office/drawing/2015/9/8/chartex" xmlns:cx2="http://schemas.microsoft.com/office/drawing/2015/10/21/chartex" xmlns:cx3="http://schemas.microsoft.com/office/drawing/2016/5/9/chartex" xmlns:cx4="http://schemas.microsoft.com/office/drawing/2016/5/10/chartex" xmlns:cx5="http://schemas.microsoft.com/office/drawing/2016/5/11/chartex" xmlns:cx6="http://schemas.microsoft.com/office/drawing/2016/5/12/chartex" xmlns:cx7="http://schemas.microsoft.com/office/drawing/2016/5/13/chartex" xmlns:cx8="http://schemas.microsoft.com/office/drawing/2016/5/14/chartex" xmlns:mc="http://schemas.openxmlformats.org/markup-compatibility/2006" xmlns:aink="http://schemas.microsoft.com/office/drawing/2016/ink" xmlns:am3d="http://schemas.microsoft.com/office/drawing/2017/model3d" xmlns:o="urn:schemas-microsoft-com:office:office" xmlns:r="http://schemas.openxmlformats.org/officeDocument/2006/relationships" xmlns:m="http://schemas.openxmlformats.org/officeDocument/2006/math" xmlns:v="urn:schemas-microsoft-com:vml" xmlns:wp14="http://schemas.microsoft.com/office/word/2010/wordprocessingDrawing" xmlns:wp="http://schemas.openxmlformats.org/drawingml/2006/wordprocessingDrawing" xmlns:w10="urn:schemas-microsoft-com:office:word" xmlns:w="http://schemas.openxmlformats.org/wordprocessingml/2006/main" xmlns:w14="http://schemas.microsoft.com/office/word/2010/wordml" xmlns:w15="http://schemas.microsoft.com/office/word/2012/wordml" xmlns:w16cid="http://schemas.microsoft.com/office/word/2016/wordml/cid" xmlns:w16se="http://schemas.microsoft.com/office/word/2015/wordml/symex" xmlns:wpg="http://schemas.microsoft.com/office/word/2010/wordprocessingGroup" xmlns:wpi="http://schemas.microsoft.com/office/word/2010/wordprocessingInk" xmlns:wne="http://schemas.microsoft.com/office/word/2006/wordml" xmlns:wps="http://schemas.microsoft.com/office/word/2010/wordprocessingShape" mc:Ignorable="w14 w15 w16se w16cid wp14">
+<w:hdr xmlns:wpc="http://schemas.microsoft.com/office/word/2010/wordprocessingCanvas" xmlns:cx="http://schemas.microsoft.com/office/drawing/2014/chartex" xmlns:cx1="http://schemas.microsoft.com/office/drawing/2015/9/8/chartex" xmlns:cx2="http://schemas.microsoft.com/office/drawing/2015/10/21/chartex" xmlns:cx3="http://schemas.microsoft.com/office/drawing/2016/5/9/chartex" xmlns:cx4="http://schemas.microsoft.com/office/drawing/2016/5/10/chartex" xmlns:cx5="http://schemas.microsoft.com/office/drawing/2016/5/11/chartex" xmlns:cx6="http://schemas.microsoft.com/office/drawing/2016/5/12/chartex" xmlns:cx7="http://schemas.microsoft.com/office/drawing/2016/5/13/chartex" xmlns:cx8="http://schemas.microsoft.com/office/drawing/2016/5/14/chartex" xmlns:mc="http://schemas.openxmlformats.org/markup-compatibility/2006" xmlns:aink="http://schemas.microsoft.com/office/drawing/2016/ink" xmlns:am3d="http://schemas.microsoft.com/office/drawing/2017/model3d" xmlns:o="urn:schemas-microsoft-com:office:office" xmlns:r="http://schemas.openxmlformats.org/officeDocument/2006/relationships" xmlns:m="http://schemas.openxmlformats.org/officeDocument/2006/math" xmlns:v="urn:schemas-microsoft-com:vml" xmlns:wp14="http://schemas.microsoft.com/office/word/2010/wordprocessingDrawing" xmlns:wp="http://schemas.openxmlformats.org/drawingml/2006/wordprocessingDrawing" xmlns:w10="urn:schemas-microsoft-com:office:word" xmlns:w="http://schemas.openxmlformats.org/wordprocessingml/2006/main" xmlns:w14="http://schemas.microsoft.com/office/word/2010/wordml" xmlns:w15="http://schemas.microsoft.com/office/word/2012/wordml" xmlns:w16cex="http://schemas.microsoft.com/office/word/2018/wordml/cex" xmlns:w16cid="http://schemas.microsoft.com/office/word/2016/wordml/cid" xmlns:w16="http://schemas.microsoft.com/office/word/2018/wordml" xmlns:w16sdtdh="http://schemas.microsoft.com/office/word/2020/wordml/sdtdatahash" xmlns:w16se="http://schemas.microsoft.com/office/word/2015/wordml/symex" xmlns:wpg="http://schemas.microsoft.com/office/word/2010/wordprocessingGroup" xmlns:wpi="http://schemas.microsoft.com/office/word/2010/wordprocessingInk" xmlns:wne="http://schemas.microsoft.com/office/word/2006/wordml" xmlns:wps="http://schemas.microsoft.com/office/word/2010/wordprocessingShape" mc:Ignorable="w14 w15 w16se w16cid w16 w16cex w16sdtdh wp14">
   <w:p>
     <w:pPr>
       <w:pStyle w:val="Kopfzeile"/>
@@ -5076,7 +5407,7 @@
 </file>
 
 <file path=word/numbering.xml><?xml version="1.0" encoding="utf-8"?>
-<w:numbering xmlns:wpc="http://schemas.microsoft.com/office/word/2010/wordprocessingCanvas" xmlns:cx="http://schemas.microsoft.com/office/drawing/2014/chartex" xmlns:cx1="http://schemas.microsoft.com/office/drawing/2015/9/8/chartex" xmlns:cx2="http://schemas.microsoft.com/office/drawing/2015/10/21/chartex" xmlns:cx3="http://schemas.microsoft.com/office/drawing/2016/5/9/chartex" xmlns:cx4="http://schemas.microsoft.com/office/drawing/2016/5/10/chartex" xmlns:cx5="http://schemas.microsoft.com/office/drawing/2016/5/11/chartex" xmlns:cx6="http://schemas.microsoft.com/office/drawing/2016/5/12/chartex" xmlns:cx7="http://schemas.microsoft.com/office/drawing/2016/5/13/chartex" xmlns:cx8="http://schemas.microsoft.com/office/drawing/2016/5/14/chartex" xmlns:mc="http://schemas.openxmlformats.org/markup-compatibility/2006" xmlns:aink="http://schemas.microsoft.com/office/drawing/2016/ink" xmlns:am3d="http://schemas.microsoft.com/office/drawing/2017/model3d" xmlns:o="urn:schemas-microsoft-com:office:office" xmlns:r="http://schemas.openxmlformats.org/officeDocument/2006/relationships" xmlns:m="http://schemas.openxmlformats.org/officeDocument/2006/math" xmlns:v="urn:schemas-microsoft-com:vml" xmlns:wp14="http://schemas.microsoft.com/office/word/2010/wordprocessingDrawing" xmlns:wp="http://schemas.openxmlformats.org/drawingml/2006/wordprocessingDrawing" xmlns:w10="urn:schemas-microsoft-com:office:word" xmlns:w="http://schemas.openxmlformats.org/wordprocessingml/2006/main" xmlns:w14="http://schemas.microsoft.com/office/word/2010/wordml" xmlns:w15="http://schemas.microsoft.com/office/word/2012/wordml" xmlns:w16cid="http://schemas.microsoft.com/office/word/2016/wordml/cid" xmlns:w16se="http://schemas.microsoft.com/office/word/2015/wordml/symex" xmlns:wpg="http://schemas.microsoft.com/office/word/2010/wordprocessingGroup" xmlns:wpi="http://schemas.microsoft.com/office/word/2010/wordprocessingInk" xmlns:wne="http://schemas.microsoft.com/office/word/2006/wordml" xmlns:wps="http://schemas.microsoft.com/office/word/2010/wordprocessingShape" mc:Ignorable="w14 w15 w16se w16cid wp14">
+<w:numbering xmlns:wpc="http://schemas.microsoft.com/office/word/2010/wordprocessingCanvas" xmlns:cx="http://schemas.microsoft.com/office/drawing/2014/chartex" xmlns:cx1="http://schemas.microsoft.com/office/drawing/2015/9/8/chartex" xmlns:cx2="http://schemas.microsoft.com/office/drawing/2015/10/21/chartex" xmlns:cx3="http://schemas.microsoft.com/office/drawing/2016/5/9/chartex" xmlns:cx4="http://schemas.microsoft.com/office/drawing/2016/5/10/chartex" xmlns:cx5="http://schemas.microsoft.com/office/drawing/2016/5/11/chartex" xmlns:cx6="http://schemas.microsoft.com/office/drawing/2016/5/12/chartex" xmlns:cx7="http://schemas.microsoft.com/office/drawing/2016/5/13/chartex" xmlns:cx8="http://schemas.microsoft.com/office/drawing/2016/5/14/chartex" xmlns:mc="http://schemas.openxmlformats.org/markup-compatibility/2006" xmlns:aink="http://schemas.microsoft.com/office/drawing/2016/ink" xmlns:am3d="http://schemas.microsoft.com/office/drawing/2017/model3d" xmlns:o="urn:schemas-microsoft-com:office:office" xmlns:r="http://schemas.openxmlformats.org/officeDocument/2006/relationships" xmlns:m="http://schemas.openxmlformats.org/officeDocument/2006/math" xmlns:v="urn:schemas-microsoft-com:vml" xmlns:wp14="http://schemas.microsoft.com/office/word/2010/wordprocessingDrawing" xmlns:wp="http://schemas.openxmlformats.org/drawingml/2006/wordprocessingDrawing" xmlns:w10="urn:schemas-microsoft-com:office:word" xmlns:w="http://schemas.openxmlformats.org/wordprocessingml/2006/main" xmlns:w14="http://schemas.microsoft.com/office/word/2010/wordml" xmlns:w15="http://schemas.microsoft.com/office/word/2012/wordml" xmlns:w16cex="http://schemas.microsoft.com/office/word/2018/wordml/cex" xmlns:w16cid="http://schemas.microsoft.com/office/word/2016/wordml/cid" xmlns:w16="http://schemas.microsoft.com/office/word/2018/wordml" xmlns:w16sdtdh="http://schemas.microsoft.com/office/word/2020/wordml/sdtdatahash" xmlns:w16se="http://schemas.microsoft.com/office/word/2015/wordml/symex" xmlns:wpg="http://schemas.microsoft.com/office/word/2010/wordprocessingGroup" xmlns:wpi="http://schemas.microsoft.com/office/word/2010/wordprocessingInk" xmlns:wne="http://schemas.microsoft.com/office/word/2006/wordml" xmlns:wps="http://schemas.microsoft.com/office/word/2010/wordprocessingShape" mc:Ignorable="w14 w15 w16se w16cid w16 w16cex w16sdtdh wp14">
   <w:abstractNum w:abstractNumId="0" w15:restartNumberingAfterBreak="0">
     <w:nsid w:val="073D6CA5"/>
     <w:multiLevelType w:val="hybridMultilevel"/>
@@ -6857,7 +7188,7 @@
 </file>
 
 <file path=word/styles.xml><?xml version="1.0" encoding="utf-8"?>
-<w:styles xmlns:mc="http://schemas.openxmlformats.org/markup-compatibility/2006" xmlns:r="http://schemas.openxmlformats.org/officeDocument/2006/relationships" xmlns:w="http://schemas.openxmlformats.org/wordprocessingml/2006/main" xmlns:w14="http://schemas.microsoft.com/office/word/2010/wordml" xmlns:w15="http://schemas.microsoft.com/office/word/2012/wordml" xmlns:w16cid="http://schemas.microsoft.com/office/word/2016/wordml/cid" xmlns:w16se="http://schemas.microsoft.com/office/word/2015/wordml/symex" mc:Ignorable="w14 w15 w16se w16cid">
+<w:styles xmlns:mc="http://schemas.openxmlformats.org/markup-compatibility/2006" xmlns:r="http://schemas.openxmlformats.org/officeDocument/2006/relationships" xmlns:w="http://schemas.openxmlformats.org/wordprocessingml/2006/main" xmlns:w14="http://schemas.microsoft.com/office/word/2010/wordml" xmlns:w15="http://schemas.microsoft.com/office/word/2012/wordml" xmlns:w16cex="http://schemas.microsoft.com/office/word/2018/wordml/cex" xmlns:w16cid="http://schemas.microsoft.com/office/word/2016/wordml/cid" xmlns:w16="http://schemas.microsoft.com/office/word/2018/wordml" xmlns:w16sdtdh="http://schemas.microsoft.com/office/word/2020/wordml/sdtdatahash" xmlns:w16se="http://schemas.microsoft.com/office/word/2015/wordml/symex" mc:Ignorable="w14 w15 w16se w16cid w16 w16cex w16sdtdh">
   <w:docDefaults>
     <w:rPrDefault>
       <w:rPr>
@@ -6868,7 +7199,7 @@
     </w:rPrDefault>
     <w:pPrDefault/>
   </w:docDefaults>
-  <w:latentStyles w:defLockedState="0" w:defUIPriority="99" w:defSemiHidden="0" w:defUnhideWhenUsed="0" w:defQFormat="0" w:count="375">
+  <w:latentStyles w:defLockedState="0" w:defUIPriority="99" w:defSemiHidden="0" w:defUnhideWhenUsed="0" w:defQFormat="0" w:count="376">
     <w:lsdException w:name="Normal" w:uiPriority="0" w:qFormat="1"/>
     <w:lsdException w:name="heading 1" w:uiPriority="9" w:qFormat="1"/>
     <w:lsdException w:name="heading 2" w:semiHidden="1" w:uiPriority="9" w:unhideWhenUsed="1" w:qFormat="1"/>
@@ -6974,7 +7305,6 @@
     <w:lsdException w:name="HTML Sample" w:semiHidden="1" w:unhideWhenUsed="1"/>
     <w:lsdException w:name="HTML Typewriter" w:semiHidden="1" w:unhideWhenUsed="1"/>
     <w:lsdException w:name="HTML Variable" w:semiHidden="1" w:unhideWhenUsed="1"/>
-    <w:lsdException w:name="Normal Table" w:semiHidden="1" w:unhideWhenUsed="1"/>
     <w:lsdException w:name="annotation subject" w:semiHidden="1" w:unhideWhenUsed="1"/>
     <w:lsdException w:name="No List" w:semiHidden="1" w:unhideWhenUsed="1"/>
     <w:lsdException w:name="Outline List 1" w:semiHidden="1" w:unhideWhenUsed="1"/>
@@ -7021,10 +7351,8 @@
     <w:lsdException w:name="Table Subtle 2" w:semiHidden="1" w:unhideWhenUsed="1"/>
     <w:lsdException w:name="Table Web 1" w:semiHidden="1" w:unhideWhenUsed="1"/>
     <w:lsdException w:name="Table Web 2" w:semiHidden="1" w:unhideWhenUsed="1"/>
-    <w:lsdException w:name="Table Web 3" w:semiHidden="1" w:unhideWhenUsed="1"/>
     <w:lsdException w:name="Balloon Text" w:semiHidden="1" w:unhideWhenUsed="1"/>
     <w:lsdException w:name="Table Grid" w:uiPriority="39"/>
-    <w:lsdException w:name="Table Theme" w:semiHidden="1" w:unhideWhenUsed="1"/>
     <w:lsdException w:name="Placeholder Text" w:semiHidden="1"/>
     <w:lsdException w:name="No Spacing" w:uiPriority="1" w:qFormat="1"/>
     <w:lsdException w:name="Light Shading" w:uiPriority="60"/>
@@ -7244,6 +7572,7 @@
     <w:lsdException w:name="Smart Hyperlink" w:semiHidden="1" w:unhideWhenUsed="1"/>
     <w:lsdException w:name="Hashtag" w:semiHidden="1" w:unhideWhenUsed="1"/>
     <w:lsdException w:name="Unresolved Mention" w:semiHidden="1" w:unhideWhenUsed="1"/>
+    <w:lsdException w:name="Smart Link" w:semiHidden="1" w:unhideWhenUsed="1"/>
   </w:latentStyles>
   <w:style w:type="paragraph" w:default="1" w:styleId="Standard">
     <w:name w:val="Normal"/>

</xml_diff>